<commit_message>
Functioneel ontwerp 11 oktober
</commit_message>
<xml_diff>
--- a/Documenten/Functioneel Ontwerp The Akatsuki.docx
+++ b/Documenten/Functioneel Ontwerp The Akatsuki.docx
@@ -10,20 +10,20 @@
         <w:drawing>
           <wp:anchor distT="0" distB="0" distL="114300" distR="114300" simplePos="0" relativeHeight="251658240" behindDoc="1" locked="0" layoutInCell="1" allowOverlap="1" wp14:anchorId="27563EBB">
             <wp:simplePos x="0" y="0"/>
-            <wp:positionH relativeFrom="column">
-              <wp:posOffset>1433830</wp:posOffset>
+            <wp:positionH relativeFrom="margin">
+              <wp:align>left</wp:align>
             </wp:positionH>
             <wp:positionV relativeFrom="paragraph">
-              <wp:posOffset>76200</wp:posOffset>
+              <wp:posOffset>423</wp:posOffset>
             </wp:positionV>
-            <wp:extent cx="2381250" cy="1343025"/>
-            <wp:effectExtent l="0" t="0" r="0" b="9525"/>
+            <wp:extent cx="4548505" cy="2565400"/>
+            <wp:effectExtent l="0" t="0" r="4445" b="6350"/>
             <wp:wrapTight wrapText="bothSides">
               <wp:wrapPolygon edited="0">
                 <wp:start x="0" y="0"/>
-                <wp:lineTo x="0" y="21447"/>
-                <wp:lineTo x="21427" y="21447"/>
-                <wp:lineTo x="21427" y="0"/>
+                <wp:lineTo x="0" y="21493"/>
+                <wp:lineTo x="21531" y="21493"/>
+                <wp:lineTo x="21531" y="0"/>
                 <wp:lineTo x="0" y="0"/>
               </wp:wrapPolygon>
             </wp:wrapTight>
@@ -53,7 +53,7 @@
                   <pic:spPr>
                     <a:xfrm>
                       <a:off x="0" y="0"/>
-                      <a:ext cx="2381250" cy="1343025"/>
+                      <a:ext cx="4548505" cy="2565400"/>
                     </a:xfrm>
                     <a:prstGeom prst="rect">
                       <a:avLst/>
@@ -62,6 +62,12 @@
                 </pic:pic>
               </a:graphicData>
             </a:graphic>
+            <wp14:sizeRelH relativeFrom="margin">
+              <wp14:pctWidth>0</wp14:pctWidth>
+            </wp14:sizeRelH>
+            <wp14:sizeRelV relativeFrom="margin">
+              <wp14:pctHeight>0</wp14:pctHeight>
+            </wp14:sizeRelV>
           </wp:anchor>
         </w:drawing>
       </w:r>
@@ -72,82 +78,1417 @@
     <w:p/>
     <w:p/>
     <w:p>
-      <w:r>
-        <w:t>892. Functioneel Ontwerp</w:t>
+      <w:pPr>
+        <w:pBdr>
+          <w:bottom w:val="single" w:sz="6" w:space="0" w:color="auto"/>
+        </w:pBdr>
+      </w:pPr>
+      <w:r>
+        <w:drawing>
+          <wp:anchor distT="0" distB="0" distL="114300" distR="114300" simplePos="0" relativeHeight="251663360" behindDoc="0" locked="0" layoutInCell="1" allowOverlap="1" wp14:anchorId="6FCCB7CF">
+            <wp:simplePos x="0" y="0"/>
+            <wp:positionH relativeFrom="margin">
+              <wp:align>right</wp:align>
+            </wp:positionH>
+            <wp:positionV relativeFrom="paragraph">
+              <wp:posOffset>2135716</wp:posOffset>
+            </wp:positionV>
+            <wp:extent cx="3876675" cy="1181100"/>
+            <wp:effectExtent l="0" t="0" r="9525" b="0"/>
+            <wp:wrapSquare wrapText="bothSides"/>
+            <wp:docPr id="5" name="Afbeelding 5"/>
+            <wp:cNvGraphicFramePr>
+              <a:graphicFrameLocks xmlns:a="http://schemas.openxmlformats.org/drawingml/2006/main" noChangeAspect="1"/>
+            </wp:cNvGraphicFramePr>
+            <a:graphic xmlns:a="http://schemas.openxmlformats.org/drawingml/2006/main">
+              <a:graphicData uri="http://schemas.openxmlformats.org/drawingml/2006/picture">
+                <pic:pic xmlns:pic="http://schemas.openxmlformats.org/drawingml/2006/picture">
+                  <pic:nvPicPr>
+                    <pic:cNvPr id="1" name=""/>
+                    <pic:cNvPicPr/>
+                  </pic:nvPicPr>
+                  <pic:blipFill>
+                    <a:blip r:embed="rId9">
+                      <a:extLst>
+                        <a:ext uri="{28A0092B-C50C-407E-A947-70E740481C1C}">
+                          <a14:useLocalDpi xmlns:a14="http://schemas.microsoft.com/office/drawing/2010/main" val="0"/>
+                        </a:ext>
+                      </a:extLst>
+                    </a:blip>
+                    <a:stretch>
+                      <a:fillRect/>
+                    </a:stretch>
+                  </pic:blipFill>
+                  <pic:spPr>
+                    <a:xfrm>
+                      <a:off x="0" y="0"/>
+                      <a:ext cx="3876675" cy="1181100"/>
+                    </a:xfrm>
+                    <a:prstGeom prst="rect">
+                      <a:avLst/>
+                    </a:prstGeom>
+                  </pic:spPr>
+                </pic:pic>
+              </a:graphicData>
+            </a:graphic>
+            <wp14:sizeRelH relativeFrom="page">
+              <wp14:pctWidth>0</wp14:pctWidth>
+            </wp14:sizeRelH>
+            <wp14:sizeRelV relativeFrom="page">
+              <wp14:pctHeight>0</wp14:pctHeight>
+            </wp14:sizeRelV>
+          </wp:anchor>
+        </w:drawing>
+      </w:r>
+      <w:r>
+        <w:rPr>
+          <w:noProof/>
+        </w:rPr>
+        <mc:AlternateContent>
+          <mc:Choice Requires="wps">
+            <w:drawing>
+              <wp:anchor distT="45720" distB="45720" distL="114300" distR="114300" simplePos="0" relativeHeight="251662336" behindDoc="0" locked="0" layoutInCell="1" allowOverlap="1" wp14:anchorId="24DB4BDB" wp14:editId="0BF9DE1D">
+                <wp:simplePos x="0" y="0"/>
+                <wp:positionH relativeFrom="margin">
+                  <wp:align>left</wp:align>
+                </wp:positionH>
+                <wp:positionV relativeFrom="paragraph">
+                  <wp:posOffset>6394238</wp:posOffset>
+                </wp:positionV>
+                <wp:extent cx="2361565" cy="1404620"/>
+                <wp:effectExtent l="0" t="0" r="635" b="0"/>
+                <wp:wrapSquare wrapText="bothSides"/>
+                <wp:docPr id="4" name="Tekstvak 2"/>
+                <wp:cNvGraphicFramePr>
+                  <a:graphicFrameLocks xmlns:a="http://schemas.openxmlformats.org/drawingml/2006/main"/>
+                </wp:cNvGraphicFramePr>
+                <a:graphic xmlns:a="http://schemas.openxmlformats.org/drawingml/2006/main">
+                  <a:graphicData uri="http://schemas.microsoft.com/office/word/2010/wordprocessingShape">
+                    <wps:wsp>
+                      <wps:cNvSpPr txBox="1">
+                        <a:spLocks noChangeArrowheads="1"/>
+                      </wps:cNvSpPr>
+                      <wps:spPr bwMode="auto">
+                        <a:xfrm>
+                          <a:off x="0" y="0"/>
+                          <a:ext cx="2361565" cy="1404620"/>
+                        </a:xfrm>
+                        <a:prstGeom prst="rect">
+                          <a:avLst/>
+                        </a:prstGeom>
+                        <a:solidFill>
+                          <a:srgbClr val="FFFFFF"/>
+                        </a:solidFill>
+                        <a:ln w="9525">
+                          <a:noFill/>
+                          <a:miter lim="800000"/>
+                          <a:headEnd/>
+                          <a:tailEnd/>
+                        </a:ln>
+                      </wps:spPr>
+                      <wps:txbx>
+                        <w:txbxContent>
+                          <w:p>
+                            <w:pPr>
+                              <w:spacing w:after="0" w:line="240" w:lineRule="auto"/>
+                              <w:ind w:firstLine="708"/>
+                              <w:rPr>
+                                <w:b/>
+                                <w:i/>
+                                <w:color w:val="C00000"/>
+                                <w:sz w:val="56"/>
+                              </w:rPr>
+                            </w:pPr>
+                            <w:r>
+                              <w:rPr>
+                                <w:b/>
+                                <w:i/>
+                                <w:color w:val="C00000"/>
+                                <w:sz w:val="56"/>
+                              </w:rPr>
+                              <w:t>I</w:t>
+                            </w:r>
+                            <w:r>
+                              <w:rPr>
+                                <w:b/>
+                                <w:i/>
+                                <w:color w:val="000000" w:themeColor="text1"/>
+                                <w:sz w:val="56"/>
+                              </w:rPr>
+                              <w:t>N105</w:t>
+                            </w:r>
+                          </w:p>
+                          <w:p>
+                            <w:pPr>
+                              <w:spacing w:after="0" w:line="240" w:lineRule="auto"/>
+                              <w:ind w:firstLine="708"/>
+                              <w:rPr>
+                                <w:rFonts w:ascii="Calibri" w:eastAsia="Times New Roman" w:hAnsi="Calibri" w:cs="Calibri"/>
+                                <w:b/>
+                                <w:i/>
+                                <w:color w:val="C00000"/>
+                                <w:sz w:val="56"/>
+                                <w:lang w:eastAsia="nl-NL"/>
+                              </w:rPr>
+                            </w:pPr>
+                            <w:r>
+                              <w:rPr>
+                                <w:b/>
+                                <w:i/>
+                                <w:color w:val="C00000"/>
+                                <w:sz w:val="56"/>
+                              </w:rPr>
+                              <w:t>T</w:t>
+                            </w:r>
+                            <w:r>
+                              <w:rPr>
+                                <w:b/>
+                                <w:i/>
+                                <w:color w:val="000000" w:themeColor="text1"/>
+                                <w:sz w:val="56"/>
+                              </w:rPr>
+                              <w:t xml:space="preserve">eam </w:t>
+                            </w:r>
+                            <w:r>
+                              <w:rPr>
+                                <w:b/>
+                                <w:i/>
+                                <w:color w:val="C00000"/>
+                                <w:sz w:val="56"/>
+                              </w:rPr>
+                              <w:t>1</w:t>
+                            </w:r>
+                          </w:p>
+                          <w:p>
+                            <w:pPr>
+                              <w:spacing w:after="0" w:line="240" w:lineRule="auto"/>
+                              <w:rPr>
+                                <w:rFonts w:ascii="Calibri" w:eastAsia="Times New Roman" w:hAnsi="Calibri" w:cs="Calibri"/>
+                                <w:color w:val="000000"/>
+                                <w:lang w:eastAsia="nl-NL"/>
+                              </w:rPr>
+                            </w:pPr>
+                          </w:p>
+                        </w:txbxContent>
+                      </wps:txbx>
+                      <wps:bodyPr rot="0" vert="horz" wrap="square" lIns="91440" tIns="45720" rIns="91440" bIns="45720" anchor="t" anchorCtr="0">
+                        <a:spAutoFit/>
+                      </wps:bodyPr>
+                    </wps:wsp>
+                  </a:graphicData>
+                </a:graphic>
+                <wp14:sizeRelH relativeFrom="margin">
+                  <wp14:pctWidth>0</wp14:pctWidth>
+                </wp14:sizeRelH>
+                <wp14:sizeRelV relativeFrom="margin">
+                  <wp14:pctHeight>20000</wp14:pctHeight>
+                </wp14:sizeRelV>
+              </wp:anchor>
+            </w:drawing>
+          </mc:Choice>
+          <mc:Fallback>
+            <w:pict>
+              <v:shapetype w14:anchorId="24DB4BDB" id="_x0000_t202" coordsize="21600,21600" o:spt="202" path="m,l,21600r21600,l21600,xe">
+                <v:stroke joinstyle="miter"/>
+                <v:path gradientshapeok="t" o:connecttype="rect"/>
+              </v:shapetype>
+              <v:shape id="Tekstvak 2" o:spid="_x0000_s1026" type="#_x0000_t202" style="position:absolute;margin-left:0;margin-top:503.5pt;width:185.95pt;height:110.6pt;z-index:251662336;visibility:visible;mso-wrap-style:square;mso-width-percent:0;mso-height-percent:200;mso-wrap-distance-left:9pt;mso-wrap-distance-top:3.6pt;mso-wrap-distance-right:9pt;mso-wrap-distance-bottom:3.6pt;mso-position-horizontal:left;mso-position-horizontal-relative:margin;mso-position-vertical:absolute;mso-position-vertical-relative:text;mso-width-percent:0;mso-height-percent:200;mso-width-relative:margin;mso-height-relative:margin;v-text-anchor:top" o:gfxdata="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" stroked="f">
+                <v:textbox style="mso-fit-shape-to-text:t">
+                  <w:txbxContent>
+                    <w:p>
+                      <w:pPr>
+                        <w:spacing w:after="0" w:line="240" w:lineRule="auto"/>
+                        <w:ind w:firstLine="708"/>
+                        <w:rPr>
+                          <w:b/>
+                          <w:i/>
+                          <w:color w:val="C00000"/>
+                          <w:sz w:val="56"/>
+                        </w:rPr>
+                      </w:pPr>
+                      <w:r>
+                        <w:rPr>
+                          <w:b/>
+                          <w:i/>
+                          <w:color w:val="C00000"/>
+                          <w:sz w:val="56"/>
+                        </w:rPr>
+                        <w:t>I</w:t>
+                      </w:r>
+                      <w:r>
+                        <w:rPr>
+                          <w:b/>
+                          <w:i/>
+                          <w:color w:val="000000" w:themeColor="text1"/>
+                          <w:sz w:val="56"/>
+                        </w:rPr>
+                        <w:t>N105</w:t>
+                      </w:r>
+                    </w:p>
+                    <w:p>
+                      <w:pPr>
+                        <w:spacing w:after="0" w:line="240" w:lineRule="auto"/>
+                        <w:ind w:firstLine="708"/>
+                        <w:rPr>
+                          <w:rFonts w:ascii="Calibri" w:eastAsia="Times New Roman" w:hAnsi="Calibri" w:cs="Calibri"/>
+                          <w:b/>
+                          <w:i/>
+                          <w:color w:val="C00000"/>
+                          <w:sz w:val="56"/>
+                          <w:lang w:eastAsia="nl-NL"/>
+                        </w:rPr>
+                      </w:pPr>
+                      <w:r>
+                        <w:rPr>
+                          <w:b/>
+                          <w:i/>
+                          <w:color w:val="C00000"/>
+                          <w:sz w:val="56"/>
+                        </w:rPr>
+                        <w:t>T</w:t>
+                      </w:r>
+                      <w:r>
+                        <w:rPr>
+                          <w:b/>
+                          <w:i/>
+                          <w:color w:val="000000" w:themeColor="text1"/>
+                          <w:sz w:val="56"/>
+                        </w:rPr>
+                        <w:t xml:space="preserve">eam </w:t>
+                      </w:r>
+                      <w:r>
+                        <w:rPr>
+                          <w:b/>
+                          <w:i/>
+                          <w:color w:val="C00000"/>
+                          <w:sz w:val="56"/>
+                        </w:rPr>
+                        <w:t>1</w:t>
+                      </w:r>
+                    </w:p>
+                    <w:p>
+                      <w:pPr>
+                        <w:spacing w:after="0" w:line="240" w:lineRule="auto"/>
+                        <w:rPr>
+                          <w:rFonts w:ascii="Calibri" w:eastAsia="Times New Roman" w:hAnsi="Calibri" w:cs="Calibri"/>
+                          <w:color w:val="000000"/>
+                          <w:lang w:eastAsia="nl-NL"/>
+                        </w:rPr>
+                      </w:pPr>
+                    </w:p>
+                  </w:txbxContent>
+                </v:textbox>
+                <w10:wrap type="square" anchorx="margin"/>
+              </v:shape>
+            </w:pict>
+          </mc:Fallback>
+        </mc:AlternateContent>
+      </w:r>
+      <w:r>
+        <w:rPr>
+          <w:noProof/>
+        </w:rPr>
+        <mc:AlternateContent>
+          <mc:Choice Requires="wps">
+            <w:drawing>
+              <wp:anchor distT="45720" distB="45720" distL="114300" distR="114300" simplePos="0" relativeHeight="251660288" behindDoc="0" locked="0" layoutInCell="1" allowOverlap="1">
+                <wp:simplePos x="0" y="0"/>
+                <wp:positionH relativeFrom="margin">
+                  <wp:align>right</wp:align>
+                </wp:positionH>
+                <wp:positionV relativeFrom="paragraph">
+                  <wp:posOffset>4565650</wp:posOffset>
+                </wp:positionV>
+                <wp:extent cx="2361565" cy="1404620"/>
+                <wp:effectExtent l="0" t="0" r="6985" b="0"/>
+                <wp:wrapSquare wrapText="bothSides"/>
+                <wp:docPr id="217" name="Tekstvak 2"/>
+                <wp:cNvGraphicFramePr>
+                  <a:graphicFrameLocks xmlns:a="http://schemas.openxmlformats.org/drawingml/2006/main"/>
+                </wp:cNvGraphicFramePr>
+                <a:graphic xmlns:a="http://schemas.openxmlformats.org/drawingml/2006/main">
+                  <a:graphicData uri="http://schemas.microsoft.com/office/word/2010/wordprocessingShape">
+                    <wps:wsp>
+                      <wps:cNvSpPr txBox="1">
+                        <a:spLocks noChangeArrowheads="1"/>
+                      </wps:cNvSpPr>
+                      <wps:spPr bwMode="auto">
+                        <a:xfrm>
+                          <a:off x="0" y="0"/>
+                          <a:ext cx="2361565" cy="1404620"/>
+                        </a:xfrm>
+                        <a:prstGeom prst="rect">
+                          <a:avLst/>
+                        </a:prstGeom>
+                        <a:solidFill>
+                          <a:srgbClr val="FFFFFF"/>
+                        </a:solidFill>
+                        <a:ln w="9525">
+                          <a:noFill/>
+                          <a:miter lim="800000"/>
+                          <a:headEnd/>
+                          <a:tailEnd/>
+                        </a:ln>
+                      </wps:spPr>
+                      <wps:txbx>
+                        <w:txbxContent>
+                          <w:p>
+                            <w:pPr>
+                              <w:rPr>
+                                <w:b/>
+                                <w:i/>
+                                <w:color w:val="C00000"/>
+                                <w:sz w:val="32"/>
+                              </w:rPr>
+                            </w:pPr>
+                            <w:r>
+                              <w:rPr>
+                                <w:b/>
+                                <w:i/>
+                                <w:color w:val="C00000"/>
+                                <w:sz w:val="32"/>
+                              </w:rPr>
+                              <w:t>A</w:t>
+                            </w:r>
+                            <w:r>
+                              <w:rPr>
+                                <w:b/>
+                                <w:i/>
+                                <w:color w:val="000000" w:themeColor="text1"/>
+                                <w:sz w:val="32"/>
+                              </w:rPr>
+                              <w:t>li</w:t>
+                            </w:r>
+                            <w:r>
+                              <w:rPr>
+                                <w:b/>
+                                <w:i/>
+                                <w:color w:val="C00000"/>
+                                <w:sz w:val="32"/>
+                              </w:rPr>
+                              <w:t xml:space="preserve"> </w:t>
+                            </w:r>
+                            <w:proofErr w:type="spellStart"/>
+                            <w:r>
+                              <w:rPr>
+                                <w:b/>
+                                <w:i/>
+                                <w:color w:val="C00000"/>
+                                <w:sz w:val="32"/>
+                              </w:rPr>
+                              <w:t>K</w:t>
+                            </w:r>
+                            <w:r>
+                              <w:rPr>
+                                <w:b/>
+                                <w:i/>
+                                <w:color w:val="000000" w:themeColor="text1"/>
+                                <w:sz w:val="32"/>
+                              </w:rPr>
+                              <w:t>avsara</w:t>
+                            </w:r>
+                            <w:proofErr w:type="spellEnd"/>
+                          </w:p>
+                          <w:p>
+                            <w:pPr>
+                              <w:ind w:firstLine="708"/>
+                              <w:rPr>
+                                <w:b/>
+                                <w:i/>
+                                <w:color w:val="C00000"/>
+                                <w:sz w:val="32"/>
+                              </w:rPr>
+                            </w:pPr>
+                            <w:proofErr w:type="spellStart"/>
+                            <w:r>
+                              <w:rPr>
+                                <w:b/>
+                                <w:i/>
+                                <w:color w:val="C00000"/>
+                                <w:sz w:val="32"/>
+                              </w:rPr>
+                              <w:t>H</w:t>
+                            </w:r>
+                            <w:r>
+                              <w:rPr>
+                                <w:b/>
+                                <w:i/>
+                                <w:color w:val="000000" w:themeColor="text1"/>
+                                <w:sz w:val="32"/>
+                              </w:rPr>
+                              <w:t>üseyin</w:t>
+                            </w:r>
+                            <w:proofErr w:type="spellEnd"/>
+                            <w:r>
+                              <w:rPr>
+                                <w:b/>
+                                <w:i/>
+                                <w:color w:val="C00000"/>
+                                <w:sz w:val="32"/>
+                              </w:rPr>
+                              <w:t xml:space="preserve"> </w:t>
+                            </w:r>
+                            <w:proofErr w:type="spellStart"/>
+                            <w:r>
+                              <w:rPr>
+                                <w:b/>
+                                <w:i/>
+                                <w:color w:val="C00000"/>
+                                <w:sz w:val="32"/>
+                              </w:rPr>
+                              <w:t>A</w:t>
+                            </w:r>
+                            <w:r>
+                              <w:rPr>
+                                <w:b/>
+                                <w:i/>
+                                <w:color w:val="000000" w:themeColor="text1"/>
+                                <w:sz w:val="32"/>
+                              </w:rPr>
+                              <w:t>kgün</w:t>
+                            </w:r>
+                            <w:proofErr w:type="spellEnd"/>
+                          </w:p>
+                          <w:p>
+                            <w:pPr>
+                              <w:rPr>
+                                <w:b/>
+                                <w:i/>
+                                <w:color w:val="C00000"/>
+                                <w:sz w:val="32"/>
+                              </w:rPr>
+                            </w:pPr>
+                            <w:r>
+                              <w:rPr>
+                                <w:b/>
+                                <w:i/>
+                                <w:color w:val="C00000"/>
+                                <w:sz w:val="32"/>
+                              </w:rPr>
+                              <w:t>L</w:t>
+                            </w:r>
+                            <w:r>
+                              <w:rPr>
+                                <w:b/>
+                                <w:i/>
+                                <w:color w:val="000000" w:themeColor="text1"/>
+                                <w:sz w:val="32"/>
+                              </w:rPr>
+                              <w:t>esley</w:t>
+                            </w:r>
+                            <w:r>
+                              <w:rPr>
+                                <w:b/>
+                                <w:i/>
+                                <w:color w:val="C00000"/>
+                                <w:sz w:val="32"/>
+                              </w:rPr>
+                              <w:t xml:space="preserve"> S</w:t>
+                            </w:r>
+                            <w:r>
+                              <w:rPr>
+                                <w:b/>
+                                <w:i/>
+                                <w:color w:val="000000" w:themeColor="text1"/>
+                                <w:sz w:val="32"/>
+                              </w:rPr>
+                              <w:t>tobbe</w:t>
+                            </w:r>
+                          </w:p>
+                          <w:p>
+                            <w:pPr>
+                              <w:ind w:firstLine="708"/>
+                              <w:rPr>
+                                <w:b/>
+                                <w:i/>
+                                <w:color w:val="C00000"/>
+                                <w:sz w:val="32"/>
+                              </w:rPr>
+                            </w:pPr>
+                            <w:r>
+                              <w:rPr>
+                                <w:b/>
+                                <w:i/>
+                                <w:color w:val="C00000"/>
+                                <w:sz w:val="32"/>
+                              </w:rPr>
+                              <w:t>M</w:t>
+                            </w:r>
+                            <w:r>
+                              <w:rPr>
+                                <w:b/>
+                                <w:i/>
+                                <w:color w:val="000000" w:themeColor="text1"/>
+                                <w:sz w:val="32"/>
+                              </w:rPr>
+                              <w:t>ark</w:t>
+                            </w:r>
+                            <w:r>
+                              <w:rPr>
+                                <w:b/>
+                                <w:i/>
+                                <w:color w:val="C00000"/>
+                                <w:sz w:val="32"/>
+                              </w:rPr>
+                              <w:t xml:space="preserve"> R</w:t>
+                            </w:r>
+                            <w:r>
+                              <w:rPr>
+                                <w:b/>
+                                <w:i/>
+                                <w:color w:val="000000" w:themeColor="text1"/>
+                                <w:sz w:val="32"/>
+                              </w:rPr>
+                              <w:t>ietbergen</w:t>
+                            </w:r>
+                          </w:p>
+                          <w:p>
+                            <w:pPr>
+                              <w:rPr>
+                                <w:b/>
+                                <w:i/>
+                                <w:color w:val="C00000"/>
+                                <w:sz w:val="32"/>
+                              </w:rPr>
+                            </w:pPr>
+                            <w:r>
+                              <w:rPr>
+                                <w:b/>
+                                <w:i/>
+                                <w:color w:val="C00000"/>
+                                <w:sz w:val="32"/>
+                              </w:rPr>
+                              <w:t>R</w:t>
+                            </w:r>
+                            <w:r>
+                              <w:rPr>
+                                <w:b/>
+                                <w:i/>
+                                <w:color w:val="000000" w:themeColor="text1"/>
+                                <w:sz w:val="32"/>
+                              </w:rPr>
+                              <w:t xml:space="preserve">udolf </w:t>
+                            </w:r>
+                            <w:r>
+                              <w:rPr>
+                                <w:b/>
+                                <w:i/>
+                                <w:color w:val="C00000"/>
+                                <w:sz w:val="32"/>
+                              </w:rPr>
+                              <w:t>v</w:t>
+                            </w:r>
+                            <w:r>
+                              <w:rPr>
+                                <w:b/>
+                                <w:i/>
+                                <w:color w:val="000000" w:themeColor="text1"/>
+                                <w:sz w:val="32"/>
+                              </w:rPr>
+                              <w:t>an</w:t>
+                            </w:r>
+                            <w:r>
+                              <w:rPr>
+                                <w:b/>
+                                <w:i/>
+                                <w:color w:val="C00000"/>
+                                <w:sz w:val="32"/>
+                              </w:rPr>
+                              <w:t xml:space="preserve"> Z</w:t>
+                            </w:r>
+                            <w:r>
+                              <w:rPr>
+                                <w:b/>
+                                <w:i/>
+                                <w:color w:val="000000" w:themeColor="text1"/>
+                                <w:sz w:val="32"/>
+                              </w:rPr>
+                              <w:t>ijverden</w:t>
+                            </w:r>
+                          </w:p>
+                          <w:p>
+                            <w:pPr>
+                              <w:spacing w:after="0" w:line="240" w:lineRule="auto"/>
+                              <w:ind w:firstLine="708"/>
+                              <w:rPr>
+                                <w:rFonts w:ascii="Calibri" w:eastAsia="Times New Roman" w:hAnsi="Calibri" w:cs="Calibri"/>
+                                <w:b/>
+                                <w:i/>
+                                <w:color w:val="C00000"/>
+                                <w:sz w:val="32"/>
+                                <w:lang w:eastAsia="nl-NL"/>
+                              </w:rPr>
+                            </w:pPr>
+                            <w:proofErr w:type="spellStart"/>
+                            <w:r>
+                              <w:rPr>
+                                <w:rFonts w:ascii="Calibri" w:eastAsia="Times New Roman" w:hAnsi="Calibri" w:cs="Calibri"/>
+                                <w:b/>
+                                <w:i/>
+                                <w:color w:val="C00000"/>
+                                <w:sz w:val="32"/>
+                                <w:lang w:eastAsia="nl-NL"/>
+                              </w:rPr>
+                              <w:t>Z</w:t>
+                            </w:r>
+                            <w:r>
+                              <w:rPr>
+                                <w:rFonts w:ascii="Calibri" w:eastAsia="Times New Roman" w:hAnsi="Calibri" w:cs="Calibri"/>
+                                <w:b/>
+                                <w:i/>
+                                <w:color w:val="000000" w:themeColor="text1"/>
+                                <w:sz w:val="32"/>
+                                <w:lang w:eastAsia="nl-NL"/>
+                              </w:rPr>
+                              <w:t>ohair</w:t>
+                            </w:r>
+                            <w:proofErr w:type="spellEnd"/>
+                            <w:r>
+                              <w:rPr>
+                                <w:rFonts w:ascii="Calibri" w:eastAsia="Times New Roman" w:hAnsi="Calibri" w:cs="Calibri"/>
+                                <w:b/>
+                                <w:i/>
+                                <w:color w:val="C00000"/>
+                                <w:sz w:val="32"/>
+                                <w:lang w:eastAsia="nl-NL"/>
+                              </w:rPr>
+                              <w:t xml:space="preserve"> </w:t>
+                            </w:r>
+                            <w:proofErr w:type="spellStart"/>
+                            <w:r>
+                              <w:rPr>
+                                <w:rFonts w:ascii="Calibri" w:eastAsia="Times New Roman" w:hAnsi="Calibri" w:cs="Calibri"/>
+                                <w:b/>
+                                <w:i/>
+                                <w:color w:val="C00000"/>
+                                <w:sz w:val="32"/>
+                                <w:lang w:eastAsia="nl-NL"/>
+                              </w:rPr>
+                              <w:t>B</w:t>
+                            </w:r>
+                            <w:r>
+                              <w:rPr>
+                                <w:rFonts w:ascii="Calibri" w:eastAsia="Times New Roman" w:hAnsi="Calibri" w:cs="Calibri"/>
+                                <w:b/>
+                                <w:i/>
+                                <w:color w:val="000000" w:themeColor="text1"/>
+                                <w:sz w:val="32"/>
+                                <w:lang w:eastAsia="nl-NL"/>
+                              </w:rPr>
+                              <w:t>oumeshouli</w:t>
+                            </w:r>
+                            <w:proofErr w:type="spellEnd"/>
+                          </w:p>
+                          <w:p>
+                            <w:pPr>
+                              <w:spacing w:after="0" w:line="240" w:lineRule="auto"/>
+                              <w:rPr>
+                                <w:rFonts w:ascii="Calibri" w:eastAsia="Times New Roman" w:hAnsi="Calibri" w:cs="Calibri"/>
+                                <w:color w:val="000000"/>
+                                <w:lang w:eastAsia="nl-NL"/>
+                              </w:rPr>
+                            </w:pPr>
+                          </w:p>
+                        </w:txbxContent>
+                      </wps:txbx>
+                      <wps:bodyPr rot="0" vert="horz" wrap="square" lIns="91440" tIns="45720" rIns="91440" bIns="45720" anchor="t" anchorCtr="0">
+                        <a:spAutoFit/>
+                      </wps:bodyPr>
+                    </wps:wsp>
+                  </a:graphicData>
+                </a:graphic>
+                <wp14:sizeRelH relativeFrom="margin">
+                  <wp14:pctWidth>0</wp14:pctWidth>
+                </wp14:sizeRelH>
+                <wp14:sizeRelV relativeFrom="margin">
+                  <wp14:pctHeight>20000</wp14:pctHeight>
+                </wp14:sizeRelV>
+              </wp:anchor>
+            </w:drawing>
+          </mc:Choice>
+          <mc:Fallback>
+            <w:pict>
+              <v:shape id="_x0000_s1027" type="#_x0000_t202" style="position:absolute;margin-left:134.75pt;margin-top:359.5pt;width:185.95pt;height:110.6pt;z-index:251660288;visibility:visible;mso-wrap-style:square;mso-width-percent:0;mso-height-percent:200;mso-wrap-distance-left:9pt;mso-wrap-distance-top:3.6pt;mso-wrap-distance-right:9pt;mso-wrap-distance-bottom:3.6pt;mso-position-horizontal:right;mso-position-horizontal-relative:margin;mso-position-vertical:absolute;mso-position-vertical-relative:text;mso-width-percent:0;mso-height-percent:200;mso-width-relative:margin;mso-height-relative:margin;v-text-anchor:top" o:gfxdata="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" stroked="f">
+                <v:textbox style="mso-fit-shape-to-text:t">
+                  <w:txbxContent>
+                    <w:p>
+                      <w:pPr>
+                        <w:rPr>
+                          <w:b/>
+                          <w:i/>
+                          <w:color w:val="C00000"/>
+                          <w:sz w:val="32"/>
+                        </w:rPr>
+                      </w:pPr>
+                      <w:r>
+                        <w:rPr>
+                          <w:b/>
+                          <w:i/>
+                          <w:color w:val="C00000"/>
+                          <w:sz w:val="32"/>
+                        </w:rPr>
+                        <w:t>A</w:t>
+                      </w:r>
+                      <w:r>
+                        <w:rPr>
+                          <w:b/>
+                          <w:i/>
+                          <w:color w:val="000000" w:themeColor="text1"/>
+                          <w:sz w:val="32"/>
+                        </w:rPr>
+                        <w:t>li</w:t>
+                      </w:r>
+                      <w:r>
+                        <w:rPr>
+                          <w:b/>
+                          <w:i/>
+                          <w:color w:val="C00000"/>
+                          <w:sz w:val="32"/>
+                        </w:rPr>
+                        <w:t xml:space="preserve"> </w:t>
+                      </w:r>
+                      <w:proofErr w:type="spellStart"/>
+                      <w:r>
+                        <w:rPr>
+                          <w:b/>
+                          <w:i/>
+                          <w:color w:val="C00000"/>
+                          <w:sz w:val="32"/>
+                        </w:rPr>
+                        <w:t>K</w:t>
+                      </w:r>
+                      <w:r>
+                        <w:rPr>
+                          <w:b/>
+                          <w:i/>
+                          <w:color w:val="000000" w:themeColor="text1"/>
+                          <w:sz w:val="32"/>
+                        </w:rPr>
+                        <w:t>avsara</w:t>
+                      </w:r>
+                      <w:proofErr w:type="spellEnd"/>
+                    </w:p>
+                    <w:p>
+                      <w:pPr>
+                        <w:ind w:firstLine="708"/>
+                        <w:rPr>
+                          <w:b/>
+                          <w:i/>
+                          <w:color w:val="C00000"/>
+                          <w:sz w:val="32"/>
+                        </w:rPr>
+                      </w:pPr>
+                      <w:proofErr w:type="spellStart"/>
+                      <w:r>
+                        <w:rPr>
+                          <w:b/>
+                          <w:i/>
+                          <w:color w:val="C00000"/>
+                          <w:sz w:val="32"/>
+                        </w:rPr>
+                        <w:t>H</w:t>
+                      </w:r>
+                      <w:r>
+                        <w:rPr>
+                          <w:b/>
+                          <w:i/>
+                          <w:color w:val="000000" w:themeColor="text1"/>
+                          <w:sz w:val="32"/>
+                        </w:rPr>
+                        <w:t>üseyin</w:t>
+                      </w:r>
+                      <w:proofErr w:type="spellEnd"/>
+                      <w:r>
+                        <w:rPr>
+                          <w:b/>
+                          <w:i/>
+                          <w:color w:val="C00000"/>
+                          <w:sz w:val="32"/>
+                        </w:rPr>
+                        <w:t xml:space="preserve"> </w:t>
+                      </w:r>
+                      <w:proofErr w:type="spellStart"/>
+                      <w:r>
+                        <w:rPr>
+                          <w:b/>
+                          <w:i/>
+                          <w:color w:val="C00000"/>
+                          <w:sz w:val="32"/>
+                        </w:rPr>
+                        <w:t>A</w:t>
+                      </w:r>
+                      <w:r>
+                        <w:rPr>
+                          <w:b/>
+                          <w:i/>
+                          <w:color w:val="000000" w:themeColor="text1"/>
+                          <w:sz w:val="32"/>
+                        </w:rPr>
+                        <w:t>kgün</w:t>
+                      </w:r>
+                      <w:proofErr w:type="spellEnd"/>
+                    </w:p>
+                    <w:p>
+                      <w:pPr>
+                        <w:rPr>
+                          <w:b/>
+                          <w:i/>
+                          <w:color w:val="C00000"/>
+                          <w:sz w:val="32"/>
+                        </w:rPr>
+                      </w:pPr>
+                      <w:r>
+                        <w:rPr>
+                          <w:b/>
+                          <w:i/>
+                          <w:color w:val="C00000"/>
+                          <w:sz w:val="32"/>
+                        </w:rPr>
+                        <w:t>L</w:t>
+                      </w:r>
+                      <w:r>
+                        <w:rPr>
+                          <w:b/>
+                          <w:i/>
+                          <w:color w:val="000000" w:themeColor="text1"/>
+                          <w:sz w:val="32"/>
+                        </w:rPr>
+                        <w:t>esley</w:t>
+                      </w:r>
+                      <w:r>
+                        <w:rPr>
+                          <w:b/>
+                          <w:i/>
+                          <w:color w:val="C00000"/>
+                          <w:sz w:val="32"/>
+                        </w:rPr>
+                        <w:t xml:space="preserve"> S</w:t>
+                      </w:r>
+                      <w:r>
+                        <w:rPr>
+                          <w:b/>
+                          <w:i/>
+                          <w:color w:val="000000" w:themeColor="text1"/>
+                          <w:sz w:val="32"/>
+                        </w:rPr>
+                        <w:t>tobbe</w:t>
+                      </w:r>
+                    </w:p>
+                    <w:p>
+                      <w:pPr>
+                        <w:ind w:firstLine="708"/>
+                        <w:rPr>
+                          <w:b/>
+                          <w:i/>
+                          <w:color w:val="C00000"/>
+                          <w:sz w:val="32"/>
+                        </w:rPr>
+                      </w:pPr>
+                      <w:r>
+                        <w:rPr>
+                          <w:b/>
+                          <w:i/>
+                          <w:color w:val="C00000"/>
+                          <w:sz w:val="32"/>
+                        </w:rPr>
+                        <w:t>M</w:t>
+                      </w:r>
+                      <w:r>
+                        <w:rPr>
+                          <w:b/>
+                          <w:i/>
+                          <w:color w:val="000000" w:themeColor="text1"/>
+                          <w:sz w:val="32"/>
+                        </w:rPr>
+                        <w:t>ark</w:t>
+                      </w:r>
+                      <w:r>
+                        <w:rPr>
+                          <w:b/>
+                          <w:i/>
+                          <w:color w:val="C00000"/>
+                          <w:sz w:val="32"/>
+                        </w:rPr>
+                        <w:t xml:space="preserve"> R</w:t>
+                      </w:r>
+                      <w:r>
+                        <w:rPr>
+                          <w:b/>
+                          <w:i/>
+                          <w:color w:val="000000" w:themeColor="text1"/>
+                          <w:sz w:val="32"/>
+                        </w:rPr>
+                        <w:t>ietbergen</w:t>
+                      </w:r>
+                    </w:p>
+                    <w:p>
+                      <w:pPr>
+                        <w:rPr>
+                          <w:b/>
+                          <w:i/>
+                          <w:color w:val="C00000"/>
+                          <w:sz w:val="32"/>
+                        </w:rPr>
+                      </w:pPr>
+                      <w:r>
+                        <w:rPr>
+                          <w:b/>
+                          <w:i/>
+                          <w:color w:val="C00000"/>
+                          <w:sz w:val="32"/>
+                        </w:rPr>
+                        <w:t>R</w:t>
+                      </w:r>
+                      <w:r>
+                        <w:rPr>
+                          <w:b/>
+                          <w:i/>
+                          <w:color w:val="000000" w:themeColor="text1"/>
+                          <w:sz w:val="32"/>
+                        </w:rPr>
+                        <w:t xml:space="preserve">udolf </w:t>
+                      </w:r>
+                      <w:r>
+                        <w:rPr>
+                          <w:b/>
+                          <w:i/>
+                          <w:color w:val="C00000"/>
+                          <w:sz w:val="32"/>
+                        </w:rPr>
+                        <w:t>v</w:t>
+                      </w:r>
+                      <w:r>
+                        <w:rPr>
+                          <w:b/>
+                          <w:i/>
+                          <w:color w:val="000000" w:themeColor="text1"/>
+                          <w:sz w:val="32"/>
+                        </w:rPr>
+                        <w:t>an</w:t>
+                      </w:r>
+                      <w:r>
+                        <w:rPr>
+                          <w:b/>
+                          <w:i/>
+                          <w:color w:val="C00000"/>
+                          <w:sz w:val="32"/>
+                        </w:rPr>
+                        <w:t xml:space="preserve"> Z</w:t>
+                      </w:r>
+                      <w:r>
+                        <w:rPr>
+                          <w:b/>
+                          <w:i/>
+                          <w:color w:val="000000" w:themeColor="text1"/>
+                          <w:sz w:val="32"/>
+                        </w:rPr>
+                        <w:t>ijverden</w:t>
+                      </w:r>
+                    </w:p>
+                    <w:p>
+                      <w:pPr>
+                        <w:spacing w:after="0" w:line="240" w:lineRule="auto"/>
+                        <w:ind w:firstLine="708"/>
+                        <w:rPr>
+                          <w:rFonts w:ascii="Calibri" w:eastAsia="Times New Roman" w:hAnsi="Calibri" w:cs="Calibri"/>
+                          <w:b/>
+                          <w:i/>
+                          <w:color w:val="C00000"/>
+                          <w:sz w:val="32"/>
+                          <w:lang w:eastAsia="nl-NL"/>
+                        </w:rPr>
+                      </w:pPr>
+                      <w:proofErr w:type="spellStart"/>
+                      <w:r>
+                        <w:rPr>
+                          <w:rFonts w:ascii="Calibri" w:eastAsia="Times New Roman" w:hAnsi="Calibri" w:cs="Calibri"/>
+                          <w:b/>
+                          <w:i/>
+                          <w:color w:val="C00000"/>
+                          <w:sz w:val="32"/>
+                          <w:lang w:eastAsia="nl-NL"/>
+                        </w:rPr>
+                        <w:t>Z</w:t>
+                      </w:r>
+                      <w:r>
+                        <w:rPr>
+                          <w:rFonts w:ascii="Calibri" w:eastAsia="Times New Roman" w:hAnsi="Calibri" w:cs="Calibri"/>
+                          <w:b/>
+                          <w:i/>
+                          <w:color w:val="000000" w:themeColor="text1"/>
+                          <w:sz w:val="32"/>
+                          <w:lang w:eastAsia="nl-NL"/>
+                        </w:rPr>
+                        <w:t>ohair</w:t>
+                      </w:r>
+                      <w:proofErr w:type="spellEnd"/>
+                      <w:r>
+                        <w:rPr>
+                          <w:rFonts w:ascii="Calibri" w:eastAsia="Times New Roman" w:hAnsi="Calibri" w:cs="Calibri"/>
+                          <w:b/>
+                          <w:i/>
+                          <w:color w:val="C00000"/>
+                          <w:sz w:val="32"/>
+                          <w:lang w:eastAsia="nl-NL"/>
+                        </w:rPr>
+                        <w:t xml:space="preserve"> </w:t>
+                      </w:r>
+                      <w:proofErr w:type="spellStart"/>
+                      <w:r>
+                        <w:rPr>
+                          <w:rFonts w:ascii="Calibri" w:eastAsia="Times New Roman" w:hAnsi="Calibri" w:cs="Calibri"/>
+                          <w:b/>
+                          <w:i/>
+                          <w:color w:val="C00000"/>
+                          <w:sz w:val="32"/>
+                          <w:lang w:eastAsia="nl-NL"/>
+                        </w:rPr>
+                        <w:t>B</w:t>
+                      </w:r>
+                      <w:r>
+                        <w:rPr>
+                          <w:rFonts w:ascii="Calibri" w:eastAsia="Times New Roman" w:hAnsi="Calibri" w:cs="Calibri"/>
+                          <w:b/>
+                          <w:i/>
+                          <w:color w:val="000000" w:themeColor="text1"/>
+                          <w:sz w:val="32"/>
+                          <w:lang w:eastAsia="nl-NL"/>
+                        </w:rPr>
+                        <w:t>oumeshouli</w:t>
+                      </w:r>
+                      <w:proofErr w:type="spellEnd"/>
+                    </w:p>
+                    <w:p>
+                      <w:pPr>
+                        <w:spacing w:after="0" w:line="240" w:lineRule="auto"/>
+                        <w:rPr>
+                          <w:rFonts w:ascii="Calibri" w:eastAsia="Times New Roman" w:hAnsi="Calibri" w:cs="Calibri"/>
+                          <w:color w:val="000000"/>
+                          <w:lang w:eastAsia="nl-NL"/>
+                        </w:rPr>
+                      </w:pPr>
+                    </w:p>
+                  </w:txbxContent>
+                </v:textbox>
+                <w10:wrap type="square" anchorx="margin"/>
+              </v:shape>
+            </w:pict>
+          </mc:Fallback>
+        </mc:AlternateContent>
+      </w:r>
+      <w:r>
+        <w:tab/>
+      </w:r>
+      <w:r>
+        <w:tab/>
+      </w:r>
+      <w:r>
+        <w:tab/>
+      </w:r>
+      <w:r>
+        <w:tab/>
+      </w:r>
+      <w:r>
+        <w:tab/>
+      </w:r>
+      <w:r>
+        <w:tab/>
+      </w:r>
+      <w:r>
+        <w:tab/>
+      </w:r>
+      <w:r>
+        <w:tab/>
+      </w:r>
+      <w:r>
+        <w:tab/>
+      </w:r>
+      <w:r>
+        <w:tab/>
+      </w:r>
+      <w:r>
+        <w:tab/>
+      </w:r>
+      <w:r>
+        <w:tab/>
+      </w:r>
+      <w:r>
+        <w:tab/>
+      </w:r>
+      <w:r>
+        <w:tab/>
+      </w:r>
+      <w:r>
+        <w:tab/>
+      </w:r>
+      <w:r>
+        <w:tab/>
+      </w:r>
+      <w:r>
+        <w:tab/>
+      </w:r>
+      <w:r>
+        <w:tab/>
+      </w:r>
+      <w:r>
+        <w:tab/>
+      </w:r>
+      <w:r>
+        <w:tab/>
+      </w:r>
+      <w:r>
+        <w:tab/>
+      </w:r>
+      <w:r>
+        <w:tab/>
+      </w:r>
+      <w:r>
+        <w:tab/>
+      </w:r>
+      <w:r>
+        <w:tab/>
+      </w:r>
+      <w:r>
+        <w:tab/>
+      </w:r>
+      <w:r>
+        <w:tab/>
+      </w:r>
+      <w:r>
+        <w:tab/>
+      </w:r>
+      <w:r>
+        <w:tab/>
+      </w:r>
+      <w:r>
+        <w:tab/>
+      </w:r>
+      <w:r>
+        <w:tab/>
+      </w:r>
+      <w:r>
+        <w:tab/>
+      </w:r>
+      <w:r>
+        <w:tab/>
+      </w:r>
+      <w:r>
+        <w:tab/>
+      </w:r>
+      <w:r>
+        <w:tab/>
+      </w:r>
+      <w:r>
+        <w:tab/>
+      </w:r>
+      <w:r>
+        <w:tab/>
+      </w:r>
+      <w:r>
+        <w:tab/>
+      </w:r>
+      <w:r>
+        <w:tab/>
+      </w:r>
+      <w:r>
+        <w:tab/>
+      </w:r>
+      <w:r>
+        <w:tab/>
+      </w:r>
+      <w:r>
+        <w:tab/>
+      </w:r>
+      <w:r>
+        <w:tab/>
+      </w:r>
+      <w:r>
+        <w:tab/>
+      </w:r>
+      <w:r>
+        <w:tab/>
+      </w:r>
+      <w:r>
+        <w:tab/>
+      </w:r>
+      <w:r>
+        <w:tab/>
+      </w:r>
+      <w:r>
+        <w:tab/>
+      </w:r>
+      <w:r>
+        <w:tab/>
+      </w:r>
+      <w:r>
+        <w:tab/>
+      </w:r>
+      <w:r>
+        <w:tab/>
+      </w:r>
+      <w:r>
+        <w:tab/>
+      </w:r>
+      <w:r>
+        <w:tab/>
+      </w:r>
+      <w:r>
+        <w:tab/>
+      </w:r>
+      <w:r>
+        <w:tab/>
+      </w:r>
+      <w:r>
+        <w:tab/>
+      </w:r>
+      <w:r>
+        <w:tab/>
+      </w:r>
+      <w:r>
+        <w:tab/>
+      </w:r>
+      <w:r>
+        <w:tab/>
+      </w:r>
+      <w:r>
+        <w:tab/>
+      </w:r>
+      <w:r>
+        <w:tab/>
+      </w:r>
+      <w:r>
+        <w:tab/>
+      </w:r>
+      <w:r>
+        <w:tab/>
+      </w:r>
+      <w:r>
+        <w:tab/>
+      </w:r>
+      <w:r>
+        <w:tab/>
+      </w:r>
+      <w:r>
+        <w:tab/>
+      </w:r>
+      <w:r>
+        <w:tab/>
+      </w:r>
+      <w:r>
+        <w:tab/>
+      </w:r>
+      <w:r>
+        <w:tab/>
+      </w:r>
+      <w:r>
+        <w:tab/>
+      </w:r>
+      <w:r>
+        <w:tab/>
+      </w:r>
+      <w:r>
+        <w:tab/>
+      </w:r>
+      <w:r>
+        <w:tab/>
+      </w:r>
+      <w:r>
+        <w:tab/>
+      </w:r>
+      <w:r>
+        <w:tab/>
+      </w:r>
+      <w:r>
+        <w:tab/>
+      </w:r>
+      <w:r>
+        <w:tab/>
+      </w:r>
+      <w:r>
+        <w:tab/>
+      </w:r>
+      <w:r>
+        <w:tab/>
+      </w:r>
+      <w:r>
+        <w:tab/>
+      </w:r>
+      <w:r>
+        <w:tab/>
+      </w:r>
+      <w:r>
+        <w:tab/>
+      </w:r>
+      <w:r>
+        <w:tab/>
+      </w:r>
+      <w:r>
+        <w:tab/>
+      </w:r>
+      <w:r>
+        <w:tab/>
+      </w:r>
+      <w:r>
+        <w:tab/>
+      </w:r>
+      <w:r>
+        <w:tab/>
+      </w:r>
+      <w:r>
+        <w:tab/>
+      </w:r>
+      <w:r>
+        <w:tab/>
+      </w:r>
+      <w:r>
+        <w:tab/>
+      </w:r>
+      <w:r>
+        <w:tab/>
+      </w:r>
+      <w:r>
+        <w:tab/>
+      </w:r>
+      <w:r>
+        <w:tab/>
+      </w:r>
+      <w:r>
+        <w:tab/>
+      </w:r>
+      <w:r>
+        <w:tab/>
+      </w:r>
+      <w:r>
+        <w:tab/>
+      </w:r>
+      <w:r>
+        <w:tab/>
+      </w:r>
+      <w:r>
+        <w:tab/>
+      </w:r>
+      <w:r>
+        <w:tab/>
       </w:r>
     </w:p>
     <w:p>
-      <w:r>
-        <w:t> Classificeer en omschrijf de doelgroep(en) voor het systeem</w:t>
-      </w:r>
+      <w:pPr>
+        <w:pBdr>
+          <w:bottom w:val="single" w:sz="6" w:space="0" w:color="auto"/>
+        </w:pBdr>
+      </w:pPr>
+      <w:bookmarkStart w:id="0" w:name="_GoBack"/>
+      <w:bookmarkEnd w:id="0"/>
     </w:p>
     <w:p>
-      <w:r>
-        <w:t xml:space="preserve"> Identificeer de </w:t>
-      </w:r>
-      <w:proofErr w:type="spellStart"/>
-      <w:r>
-        <w:t>functional</w:t>
-      </w:r>
-      <w:proofErr w:type="spellEnd"/>
-      <w:r>
-        <w:t xml:space="preserve"> </w:t>
-      </w:r>
-      <w:proofErr w:type="spellStart"/>
-      <w:r>
-        <w:t>requirements</w:t>
-      </w:r>
-      <w:proofErr w:type="spellEnd"/>
-      <w:r>
-        <w:t xml:space="preserve"> van het systeem</w:t>
-      </w:r>
+      <w:pPr>
+        <w:pBdr>
+          <w:bottom w:val="single" w:sz="6" w:space="0" w:color="auto"/>
+        </w:pBdr>
+      </w:pPr>
     </w:p>
+    <w:p/>
     <w:p>
-      <w:r>
-        <w:t> Identificeer de non-</w:t>
-      </w:r>
-      <w:proofErr w:type="spellStart"/>
-      <w:r>
-        <w:t>functional</w:t>
-      </w:r>
-      <w:proofErr w:type="spellEnd"/>
-      <w:r>
-        <w:t xml:space="preserve"> </w:t>
-      </w:r>
-      <w:proofErr w:type="spellStart"/>
-      <w:r>
-        <w:t>requirements</w:t>
-      </w:r>
-      <w:proofErr w:type="spellEnd"/>
-      <w:r>
-        <w:t xml:space="preserve"> van het systeem</w:t>
-      </w:r>
-    </w:p>
-    <w:p>
-      <w:r>
-        <w:t> Identificeer eventuele wet en regelgeving die betrekking heeft op het systeem</w:t>
-      </w:r>
-    </w:p>
-    <w:p>
-      <w:r>
-        <w:t> Identificeer eventuele standaarden die toegepast moeten/kunnen worden op het</w:t>
-      </w:r>
-    </w:p>
-    <w:p>
-      <w:r>
-        <w:t>systeem. Denk hierbij aan technische standaarden, standaarden en protocollen</w:t>
-      </w:r>
-    </w:p>
-    <w:p>
-      <w:r>
-        <w:t>voor communicatie tussen onderdelen, code conventies, etc.</w:t>
-      </w:r>
-      <w:r>
-        <w:rPr>
-          <w:noProof/>
-        </w:rPr>
-        <w:t xml:space="preserve"> </w:t>
-      </w:r>
       <w:r>
         <w:br w:type="page"/>
       </w:r>
@@ -211,7 +1552,7 @@
           <w:r>
             <w:fldChar w:fldCharType="separate"/>
           </w:r>
-          <w:hyperlink w:anchor="_Toc495489816" w:history="1">
+          <w:hyperlink w:anchor="_Toc495510975" w:history="1">
             <w:r>
               <w:rPr>
                 <w:rStyle w:val="Hyperlink"/>
@@ -238,7 +1579,7 @@
                 <w:noProof/>
                 <w:webHidden/>
               </w:rPr>
-              <w:instrText xml:space="preserve"> PAGEREF _Toc495489816 \h </w:instrText>
+              <w:instrText xml:space="preserve"> PAGEREF _Toc495510975 \h </w:instrText>
             </w:r>
             <w:r>
               <w:rPr>
@@ -281,7 +1622,7 @@
               <w:lang w:eastAsia="nl-NL"/>
             </w:rPr>
           </w:pPr>
-          <w:hyperlink w:anchor="_Toc495489817" w:history="1">
+          <w:hyperlink w:anchor="_Toc495510976" w:history="1">
             <w:r>
               <w:rPr>
                 <w:rStyle w:val="Hyperlink"/>
@@ -308,7 +1649,7 @@
                 <w:noProof/>
                 <w:webHidden/>
               </w:rPr>
-              <w:instrText xml:space="preserve"> PAGEREF _Toc495489817 \h </w:instrText>
+              <w:instrText xml:space="preserve"> PAGEREF _Toc495510976 \h </w:instrText>
             </w:r>
             <w:r>
               <w:rPr>
@@ -351,7 +1692,7 @@
               <w:lang w:eastAsia="nl-NL"/>
             </w:rPr>
           </w:pPr>
-          <w:hyperlink w:anchor="_Toc495489818" w:history="1">
+          <w:hyperlink w:anchor="_Toc495510977" w:history="1">
             <w:r>
               <w:rPr>
                 <w:rStyle w:val="Hyperlink"/>
@@ -378,7 +1719,7 @@
                 <w:noProof/>
                 <w:webHidden/>
               </w:rPr>
-              <w:instrText xml:space="preserve"> PAGEREF _Toc495489818 \h </w:instrText>
+              <w:instrText xml:space="preserve"> PAGEREF _Toc495510977 \h </w:instrText>
             </w:r>
             <w:r>
               <w:rPr>
@@ -421,7 +1762,7 @@
               <w:lang w:eastAsia="nl-NL"/>
             </w:rPr>
           </w:pPr>
-          <w:hyperlink w:anchor="_Toc495489819" w:history="1">
+          <w:hyperlink w:anchor="_Toc495510978" w:history="1">
             <w:r>
               <w:rPr>
                 <w:rStyle w:val="Hyperlink"/>
@@ -448,7 +1789,7 @@
                 <w:noProof/>
                 <w:webHidden/>
               </w:rPr>
-              <w:instrText xml:space="preserve"> PAGEREF _Toc495489819 \h </w:instrText>
+              <w:instrText xml:space="preserve"> PAGEREF _Toc495510978 \h </w:instrText>
             </w:r>
             <w:r>
               <w:rPr>
@@ -491,7 +1832,7 @@
               <w:lang w:eastAsia="nl-NL"/>
             </w:rPr>
           </w:pPr>
-          <w:hyperlink w:anchor="_Toc495489820" w:history="1">
+          <w:hyperlink w:anchor="_Toc495510979" w:history="1">
             <w:r>
               <w:rPr>
                 <w:rStyle w:val="Hyperlink"/>
@@ -518,7 +1859,7 @@
                 <w:noProof/>
                 <w:webHidden/>
               </w:rPr>
-              <w:instrText xml:space="preserve"> PAGEREF _Toc495489820 \h </w:instrText>
+              <w:instrText xml:space="preserve"> PAGEREF _Toc495510979 \h </w:instrText>
             </w:r>
             <w:r>
               <w:rPr>
@@ -561,7 +1902,7 @@
               <w:lang w:eastAsia="nl-NL"/>
             </w:rPr>
           </w:pPr>
-          <w:hyperlink w:anchor="_Toc495489821" w:history="1">
+          <w:hyperlink w:anchor="_Toc495510980" w:history="1">
             <w:r>
               <w:rPr>
                 <w:rStyle w:val="Hyperlink"/>
@@ -588,7 +1929,7 @@
                 <w:noProof/>
                 <w:webHidden/>
               </w:rPr>
-              <w:instrText xml:space="preserve"> PAGEREF _Toc495489821 \h </w:instrText>
+              <w:instrText xml:space="preserve"> PAGEREF _Toc495510980 \h </w:instrText>
             </w:r>
             <w:r>
               <w:rPr>
@@ -631,7 +1972,7 @@
               <w:lang w:eastAsia="nl-NL"/>
             </w:rPr>
           </w:pPr>
-          <w:hyperlink w:anchor="_Toc495489822" w:history="1">
+          <w:hyperlink w:anchor="_Toc495510981" w:history="1">
             <w:r>
               <w:rPr>
                 <w:rStyle w:val="Hyperlink"/>
@@ -658,7 +1999,7 @@
                 <w:noProof/>
                 <w:webHidden/>
               </w:rPr>
-              <w:instrText xml:space="preserve"> PAGEREF _Toc495489822 \h </w:instrText>
+              <w:instrText xml:space="preserve"> PAGEREF _Toc495510981 \h </w:instrText>
             </w:r>
             <w:r>
               <w:rPr>
@@ -701,7 +2042,7 @@
               <w:lang w:eastAsia="nl-NL"/>
             </w:rPr>
           </w:pPr>
-          <w:hyperlink w:anchor="_Toc495489823" w:history="1">
+          <w:hyperlink w:anchor="_Toc495510982" w:history="1">
             <w:r>
               <w:rPr>
                 <w:rStyle w:val="Hyperlink"/>
@@ -728,7 +2069,7 @@
                 <w:noProof/>
                 <w:webHidden/>
               </w:rPr>
-              <w:instrText xml:space="preserve"> PAGEREF _Toc495489823 \h </w:instrText>
+              <w:instrText xml:space="preserve"> PAGEREF _Toc495510982 \h </w:instrText>
             </w:r>
             <w:r>
               <w:rPr>
@@ -771,7 +2112,7 @@
               <w:lang w:eastAsia="nl-NL"/>
             </w:rPr>
           </w:pPr>
-          <w:hyperlink w:anchor="_Toc495489824" w:history="1">
+          <w:hyperlink w:anchor="_Toc495510983" w:history="1">
             <w:r>
               <w:rPr>
                 <w:rStyle w:val="Hyperlink"/>
@@ -798,147 +2139,7 @@
                 <w:noProof/>
                 <w:webHidden/>
               </w:rPr>
-              <w:instrText xml:space="preserve"> PAGEREF _Toc495489824 \h </w:instrText>
-            </w:r>
-            <w:r>
-              <w:rPr>
-                <w:noProof/>
-                <w:webHidden/>
-              </w:rPr>
-            </w:r>
-            <w:r>
-              <w:rPr>
-                <w:noProof/>
-                <w:webHidden/>
-              </w:rPr>
-              <w:fldChar w:fldCharType="separate"/>
-            </w:r>
-            <w:r>
-              <w:rPr>
-                <w:noProof/>
-                <w:webHidden/>
-              </w:rPr>
-              <w:t>6</w:t>
-            </w:r>
-            <w:r>
-              <w:rPr>
-                <w:noProof/>
-                <w:webHidden/>
-              </w:rPr>
-              <w:fldChar w:fldCharType="end"/>
-            </w:r>
-          </w:hyperlink>
-        </w:p>
-        <w:p>
-          <w:pPr>
-            <w:pStyle w:val="Inhopg2"/>
-            <w:tabs>
-              <w:tab w:val="right" w:leader="dot" w:pos="9062"/>
-            </w:tabs>
-            <w:rPr>
-              <w:rFonts w:eastAsiaTheme="minorEastAsia"/>
-              <w:noProof/>
-              <w:lang w:eastAsia="nl-NL"/>
-            </w:rPr>
-          </w:pPr>
-          <w:hyperlink w:anchor="_Toc495489825" w:history="1">
-            <w:r>
-              <w:rPr>
-                <w:rStyle w:val="Hyperlink"/>
-                <w:noProof/>
-              </w:rPr>
-              <w:t>3.1 Wetgeving</w:t>
-            </w:r>
-            <w:r>
-              <w:rPr>
-                <w:noProof/>
-                <w:webHidden/>
-              </w:rPr>
-              <w:tab/>
-            </w:r>
-            <w:r>
-              <w:rPr>
-                <w:noProof/>
-                <w:webHidden/>
-              </w:rPr>
-              <w:fldChar w:fldCharType="begin"/>
-            </w:r>
-            <w:r>
-              <w:rPr>
-                <w:noProof/>
-                <w:webHidden/>
-              </w:rPr>
-              <w:instrText xml:space="preserve"> PAGEREF _Toc495489825 \h </w:instrText>
-            </w:r>
-            <w:r>
-              <w:rPr>
-                <w:noProof/>
-                <w:webHidden/>
-              </w:rPr>
-            </w:r>
-            <w:r>
-              <w:rPr>
-                <w:noProof/>
-                <w:webHidden/>
-              </w:rPr>
-              <w:fldChar w:fldCharType="separate"/>
-            </w:r>
-            <w:r>
-              <w:rPr>
-                <w:noProof/>
-                <w:webHidden/>
-              </w:rPr>
-              <w:t>6</w:t>
-            </w:r>
-            <w:r>
-              <w:rPr>
-                <w:noProof/>
-                <w:webHidden/>
-              </w:rPr>
-              <w:fldChar w:fldCharType="end"/>
-            </w:r>
-          </w:hyperlink>
-        </w:p>
-        <w:p>
-          <w:pPr>
-            <w:pStyle w:val="Inhopg2"/>
-            <w:tabs>
-              <w:tab w:val="right" w:leader="dot" w:pos="9062"/>
-            </w:tabs>
-            <w:rPr>
-              <w:rFonts w:eastAsiaTheme="minorEastAsia"/>
-              <w:noProof/>
-              <w:lang w:eastAsia="nl-NL"/>
-            </w:rPr>
-          </w:pPr>
-          <w:hyperlink w:anchor="_Toc495489826" w:history="1">
-            <w:r>
-              <w:rPr>
-                <w:rStyle w:val="Hyperlink"/>
-                <w:noProof/>
-              </w:rPr>
-              <w:t>3.2 Regelgeving</w:t>
-            </w:r>
-            <w:r>
-              <w:rPr>
-                <w:noProof/>
-                <w:webHidden/>
-              </w:rPr>
-              <w:tab/>
-            </w:r>
-            <w:r>
-              <w:rPr>
-                <w:noProof/>
-                <w:webHidden/>
-              </w:rPr>
-              <w:fldChar w:fldCharType="begin"/>
-            </w:r>
-            <w:r>
-              <w:rPr>
-                <w:noProof/>
-                <w:webHidden/>
-              </w:rPr>
-              <w:instrText xml:space="preserve"> PAGEREF _Toc495489826 \h </w:instrText>
+              <w:instrText xml:space="preserve"> PAGEREF _Toc495510983 \h </w:instrText>
             </w:r>
             <w:r>
               <w:rPr>
@@ -981,7 +2182,7 @@
               <w:lang w:eastAsia="nl-NL"/>
             </w:rPr>
           </w:pPr>
-          <w:hyperlink w:anchor="_Toc495489827" w:history="1">
+          <w:hyperlink w:anchor="_Toc495510984" w:history="1">
             <w:r>
               <w:rPr>
                 <w:rStyle w:val="Hyperlink"/>
@@ -1008,7 +2209,7 @@
                 <w:noProof/>
                 <w:webHidden/>
               </w:rPr>
-              <w:instrText xml:space="preserve"> PAGEREF _Toc495489827 \h </w:instrText>
+              <w:instrText xml:space="preserve"> PAGEREF _Toc495510984 \h </w:instrText>
             </w:r>
             <w:r>
               <w:rPr>
@@ -1028,7 +2229,7 @@
                 <w:noProof/>
                 <w:webHidden/>
               </w:rPr>
-              <w:t>7</w:t>
+              <w:t>6</w:t>
             </w:r>
             <w:r>
               <w:rPr>
@@ -1051,11 +2252,12 @@
               <w:lang w:eastAsia="nl-NL"/>
             </w:rPr>
           </w:pPr>
-          <w:hyperlink w:anchor="_Toc495489828" w:history="1">
+          <w:hyperlink w:anchor="_Toc495510985" w:history="1">
             <w:r>
               <w:rPr>
                 <w:rStyle w:val="Hyperlink"/>
                 <w:noProof/>
+                <w:lang w:val="en-GB"/>
               </w:rPr>
               <w:t>5. Bronnen</w:t>
             </w:r>
@@ -1078,7 +2280,7 @@
                 <w:noProof/>
                 <w:webHidden/>
               </w:rPr>
-              <w:instrText xml:space="preserve"> PAGEREF _Toc495489828 \h </w:instrText>
+              <w:instrText xml:space="preserve"> PAGEREF _Toc495510985 \h </w:instrText>
             </w:r>
             <w:r>
               <w:rPr>
@@ -1124,8 +2326,6 @@
       <w:r>
         <w:br w:type="page"/>
       </w:r>
-      <w:bookmarkStart w:id="0" w:name="_GoBack"/>
-      <w:bookmarkEnd w:id="0"/>
     </w:p>
     <w:p>
       <w:pPr>
@@ -1392,6 +2592,77 @@
           </w:p>
         </w:tc>
       </w:tr>
+      <w:tr>
+        <w:tc>
+          <w:tcPr>
+            <w:tcW w:w="1555" w:type="dxa"/>
+          </w:tcPr>
+          <w:p>
+            <w:r>
+              <w:t>2.2</w:t>
+            </w:r>
+          </w:p>
+        </w:tc>
+        <w:tc>
+          <w:tcPr>
+            <w:tcW w:w="3260" w:type="dxa"/>
+          </w:tcPr>
+          <w:p>
+            <w:r>
+              <w:t>11-09-2017</w:t>
+            </w:r>
+          </w:p>
+        </w:tc>
+        <w:tc>
+          <w:tcPr>
+            <w:tcW w:w="4247" w:type="dxa"/>
+          </w:tcPr>
+          <w:p>
+            <w:pPr>
+              <w:pStyle w:val="Lijstalinea"/>
+              <w:numPr>
+                <w:ilvl w:val="0"/>
+                <w:numId w:val="2"/>
+              </w:numPr>
+            </w:pPr>
+            <w:r>
+              <w:t>Wet- en regelgeving uitgewerkt</w:t>
+            </w:r>
+          </w:p>
+          <w:p>
+            <w:pPr>
+              <w:pStyle w:val="Lijstalinea"/>
+              <w:numPr>
+                <w:ilvl w:val="0"/>
+                <w:numId w:val="2"/>
+              </w:numPr>
+            </w:pPr>
+            <w:r>
+              <w:t>Standaarden voor het systeem uitgewerkt</w:t>
+            </w:r>
+          </w:p>
+          <w:p>
+            <w:pPr>
+              <w:pStyle w:val="Lijstalinea"/>
+              <w:numPr>
+                <w:ilvl w:val="0"/>
+                <w:numId w:val="2"/>
+              </w:numPr>
+            </w:pPr>
+            <w:r>
+              <w:t xml:space="preserve">Aan </w:t>
+            </w:r>
+            <w:proofErr w:type="spellStart"/>
+            <w:r>
+              <w:t>layout</w:t>
+            </w:r>
+            <w:proofErr w:type="spellEnd"/>
+            <w:r>
+              <w:t xml:space="preserve"> gewerkt</w:t>
+            </w:r>
+          </w:p>
+        </w:tc>
+      </w:tr>
     </w:tbl>
     <w:p>
       <w:pPr>
@@ -1414,7 +2685,7 @@
           <w:color w:val="C00000"/>
         </w:rPr>
       </w:pPr>
-      <w:bookmarkStart w:id="1" w:name="_Toc495489816"/>
+      <w:bookmarkStart w:id="1" w:name="_Toc495510975"/>
       <w:r>
         <w:rPr>
           <w:b/>
@@ -1440,7 +2711,7 @@
           <w:color w:val="C00000"/>
         </w:rPr>
       </w:pPr>
-      <w:bookmarkStart w:id="2" w:name="_Toc495489817"/>
+      <w:bookmarkStart w:id="2" w:name="_Toc495510976"/>
       <w:r>
         <w:rPr>
           <w:b/>
@@ -1471,7 +2742,7 @@
           <w:color w:val="C00000"/>
         </w:rPr>
       </w:pPr>
-      <w:bookmarkStart w:id="3" w:name="_Toc495489818"/>
+      <w:bookmarkStart w:id="3" w:name="_Toc495510977"/>
       <w:r>
         <w:rPr>
           <w:b/>
@@ -1494,7 +2765,7 @@
           <w:color w:val="C00000"/>
         </w:rPr>
       </w:pPr>
-      <w:bookmarkStart w:id="4" w:name="_Toc495489819"/>
+      <w:bookmarkStart w:id="4" w:name="_Toc495510978"/>
       <w:r>
         <w:rPr>
           <w:b/>
@@ -1614,7 +2885,7 @@
           <w:color w:val="C00000"/>
         </w:rPr>
       </w:pPr>
-      <w:bookmarkStart w:id="5" w:name="_Toc495489820"/>
+      <w:bookmarkStart w:id="5" w:name="_Toc495510979"/>
       <w:r>
         <w:rPr>
           <w:b/>
@@ -1661,7 +2932,7 @@
           <w:color w:val="C00000"/>
         </w:rPr>
       </w:pPr>
-      <w:bookmarkStart w:id="6" w:name="_Toc495489821"/>
+      <w:bookmarkStart w:id="6" w:name="_Toc495510980"/>
       <w:r>
         <w:rPr>
           <w:b/>
@@ -1715,7 +2986,7 @@
           <w:color w:val="C00000"/>
         </w:rPr>
       </w:pPr>
-      <w:bookmarkStart w:id="7" w:name="_Toc495489822"/>
+      <w:bookmarkStart w:id="7" w:name="_Toc495510981"/>
       <w:r>
         <w:rPr>
           <w:b/>
@@ -1748,26 +3019,14 @@
     </w:p>
     <w:p>
       <w:r>
-        <w:rPr>
-          <w:rFonts w:ascii="Proxima Nova Rg" w:hAnsi="Proxima Nova Rg"/>
-          <w:shd w:val="solid" w:color="FFFFFF" w:fill="auto"/>
-        </w:rPr>
         <w:t xml:space="preserve">Onder functionele eisen verstaan het specifieke gedrag of functies die ons product moet vervullen. Een voorbeeld van een functionele eis is de taal op de </w:t>
       </w:r>
       <w:proofErr w:type="spellStart"/>
       <w:r>
-        <w:rPr>
-          <w:rFonts w:ascii="Proxima Nova Rg" w:hAnsi="Proxima Nova Rg"/>
-          <w:shd w:val="solid" w:color="FFFFFF" w:fill="auto"/>
-        </w:rPr>
         <w:t>captive</w:t>
       </w:r>
       <w:proofErr w:type="spellEnd"/>
       <w:r>
-        <w:rPr>
-          <w:rFonts w:ascii="Proxima Nova Rg" w:hAnsi="Proxima Nova Rg"/>
-          <w:shd w:val="solid" w:color="FFFFFF" w:fill="auto"/>
-        </w:rPr>
         <w:t xml:space="preserve"> portal of het inloggen met ticketnummer en achternaam van de passagier.</w:t>
       </w:r>
     </w:p>
@@ -2090,7 +3349,7 @@
           <w:color w:val="C00000"/>
         </w:rPr>
       </w:pPr>
-      <w:bookmarkStart w:id="8" w:name="_Toc495489823"/>
+      <w:bookmarkStart w:id="8" w:name="_Toc495510982"/>
       <w:r>
         <w:rPr>
           <w:b/>
@@ -2123,10 +3382,6 @@
     </w:p>
     <w:p>
       <w:r>
-        <w:rPr>
-          <w:rFonts w:ascii="Proxima Nova Rg" w:hAnsi="Proxima Nova Rg"/>
-          <w:shd w:val="solid" w:color="FFFFFF" w:fill="auto"/>
-        </w:rPr>
         <w:t>Onder niet-functionele eisen verstaan we de eisen die het mogelijk maken om het product te realiseren, maar niet het specifieke gedrag van het product zelf. Voorbeelden van niet-functionele eisen zijn de bekabeling die door het vliegtuig moet worden getrokken.</w:t>
       </w:r>
     </w:p>
@@ -2540,7 +3795,7 @@
           <w:color w:val="C00000"/>
         </w:rPr>
       </w:pPr>
-      <w:bookmarkStart w:id="9" w:name="_Toc495489824"/>
+      <w:bookmarkStart w:id="9" w:name="_Toc495510983"/>
       <w:r>
         <w:rPr>
           <w:b/>
@@ -2557,24 +3812,6 @@
         <w:t>Wet en regelgeving die betrekking hebben op het system</w:t>
       </w:r>
       <w:bookmarkEnd w:id="9"/>
-    </w:p>
-    <w:p>
-      <w:pPr>
-        <w:pStyle w:val="Kop2"/>
-        <w:rPr>
-          <w:b/>
-          <w:color w:val="C00000"/>
-        </w:rPr>
-      </w:pPr>
-      <w:bookmarkStart w:id="10" w:name="_Toc495489825"/>
-      <w:r>
-        <w:rPr>
-          <w:b/>
-          <w:color w:val="C00000"/>
-        </w:rPr>
-        <w:t>3.1 Wetgeving</w:t>
-      </w:r>
-      <w:bookmarkEnd w:id="10"/>
     </w:p>
     <w:p>
       <w:pPr>
@@ -2592,575 +3829,410 @@
       </w:pPr>
     </w:p>
     <w:p>
+      <w:r>
+        <w:t>Onder wet- en regelgeving verstaan we bepalingen vanuit de overheid die toegepast moeten worden op ons product. Ofwel de bepalingen rondom het aanbieden van openbaar internet.</w:t>
+      </w:r>
+    </w:p>
+    <w:p>
       <w:pPr>
         <w:pStyle w:val="lid"/>
         <w:shd w:val="clear" w:color="auto" w:fill="FFFFFF"/>
         <w:spacing w:before="0" w:beforeAutospacing="0" w:after="0" w:afterAutospacing="0"/>
         <w:rPr>
-          <w:rFonts w:ascii="Verdana" w:hAnsi="Verdana"/>
-          <w:color w:val="000000"/>
-          <w:sz w:val="17"/>
-          <w:szCs w:val="17"/>
-          <w:shd w:val="clear" w:color="auto" w:fill="FFFFFF"/>
-        </w:rPr>
-      </w:pPr>
-      <w:r>
-        <w:rPr>
-          <w:rFonts w:ascii="Verdana" w:hAnsi="Verdana"/>
-          <w:color w:val="000000"/>
-          <w:sz w:val="17"/>
-          <w:szCs w:val="17"/>
-          <w:shd w:val="clear" w:color="auto" w:fill="FFFFFF"/>
+          <w:rFonts w:asciiTheme="minorHAnsi" w:eastAsiaTheme="minorHAnsi" w:hAnsiTheme="minorHAnsi" w:cstheme="minorBidi"/>
+          <w:sz w:val="22"/>
+          <w:szCs w:val="22"/>
+          <w:lang w:eastAsia="en-US"/>
+        </w:rPr>
+      </w:pPr>
+      <w:r>
+        <w:rPr>
+          <w:rFonts w:asciiTheme="minorHAnsi" w:eastAsiaTheme="minorHAnsi" w:hAnsiTheme="minorHAnsi" w:cstheme="minorBidi"/>
+          <w:sz w:val="22"/>
+          <w:szCs w:val="22"/>
+          <w:lang w:eastAsia="en-US"/>
         </w:rPr>
         <w:t>Het gebruik van de twee frequentiebanden voor wifi is vergunningsvrij, zowel voor particulieren als bedrijven. Dit is geregeld in </w:t>
       </w:r>
-      <w:hyperlink r:id="rId9" w:history="1">
+      <w:hyperlink r:id="rId10" w:history="1">
         <w:r>
           <w:rPr>
-            <w:rStyle w:val="Hyperlink"/>
-            <w:rFonts w:ascii="Verdana" w:hAnsi="Verdana"/>
-            <w:color w:val="696969"/>
-            <w:sz w:val="17"/>
-            <w:szCs w:val="17"/>
-            <w:bdr w:val="none" w:sz="0" w:space="0" w:color="auto" w:frame="1"/>
-            <w:shd w:val="clear" w:color="auto" w:fill="FFFFFF"/>
+            <w:rFonts w:asciiTheme="minorHAnsi" w:eastAsiaTheme="minorHAnsi" w:hAnsiTheme="minorHAnsi" w:cstheme="minorBidi"/>
+            <w:sz w:val="22"/>
+            <w:szCs w:val="22"/>
+            <w:lang w:eastAsia="en-US"/>
           </w:rPr>
           <w:t>artikel 3.9 van de Telecommunicatiewet </w:t>
         </w:r>
       </w:hyperlink>
       <w:r>
         <w:rPr>
-          <w:rFonts w:ascii="Verdana" w:hAnsi="Verdana"/>
-          <w:color w:val="000000"/>
-          <w:sz w:val="17"/>
-          <w:szCs w:val="17"/>
-          <w:shd w:val="clear" w:color="auto" w:fill="FFFFFF"/>
+          <w:rFonts w:asciiTheme="minorHAnsi" w:eastAsiaTheme="minorHAnsi" w:hAnsiTheme="minorHAnsi" w:cstheme="minorBidi"/>
+          <w:sz w:val="22"/>
+          <w:szCs w:val="22"/>
+          <w:lang w:eastAsia="en-US"/>
         </w:rPr>
         <w:t>met </w:t>
       </w:r>
-      <w:hyperlink r:id="rId10" w:history="1">
+      <w:hyperlink r:id="rId11" w:history="1">
         <w:r>
           <w:rPr>
-            <w:rStyle w:val="Hyperlink"/>
-            <w:rFonts w:ascii="Verdana" w:hAnsi="Verdana"/>
-            <w:color w:val="696969"/>
-            <w:sz w:val="17"/>
-            <w:szCs w:val="17"/>
-            <w:bdr w:val="none" w:sz="0" w:space="0" w:color="auto" w:frame="1"/>
-            <w:shd w:val="clear" w:color="auto" w:fill="FFFFFF"/>
+            <w:rFonts w:asciiTheme="minorHAnsi" w:eastAsiaTheme="minorHAnsi" w:hAnsiTheme="minorHAnsi" w:cstheme="minorBidi"/>
+            <w:sz w:val="22"/>
+            <w:szCs w:val="22"/>
+            <w:lang w:eastAsia="en-US"/>
           </w:rPr>
           <w:t>de regeling gebruik van frequentieruimte zonder vergunning en zonder meldingsplicht 2015</w:t>
         </w:r>
       </w:hyperlink>
       <w:r>
         <w:rPr>
-          <w:rFonts w:ascii="Verdana" w:hAnsi="Verdana"/>
-          <w:color w:val="000000"/>
-          <w:sz w:val="17"/>
-          <w:szCs w:val="17"/>
-          <w:shd w:val="clear" w:color="auto" w:fill="FFFFFF"/>
+          <w:rFonts w:asciiTheme="minorHAnsi" w:eastAsiaTheme="minorHAnsi" w:hAnsiTheme="minorHAnsi" w:cstheme="minorBidi"/>
+          <w:sz w:val="22"/>
+          <w:szCs w:val="22"/>
+          <w:lang w:eastAsia="en-US"/>
         </w:rPr>
         <w:t>. Wel gelden er randvoorwaarden. Het gaat dan om:</w:t>
       </w:r>
       <w:r>
         <w:rPr>
-          <w:rFonts w:ascii="Verdana" w:hAnsi="Verdana"/>
-          <w:color w:val="000000"/>
-          <w:sz w:val="17"/>
-          <w:szCs w:val="17"/>
+          <w:rFonts w:asciiTheme="minorHAnsi" w:eastAsiaTheme="minorHAnsi" w:hAnsiTheme="minorHAnsi" w:cstheme="minorBidi"/>
+          <w:sz w:val="22"/>
+          <w:szCs w:val="22"/>
+          <w:lang w:eastAsia="en-US"/>
         </w:rPr>
         <w:br/>
       </w:r>
       <w:r>
         <w:rPr>
-          <w:rFonts w:ascii="Verdana" w:hAnsi="Verdana"/>
-          <w:color w:val="000000"/>
-          <w:sz w:val="17"/>
-          <w:szCs w:val="17"/>
+          <w:rFonts w:asciiTheme="minorHAnsi" w:eastAsiaTheme="minorHAnsi" w:hAnsiTheme="minorHAnsi" w:cstheme="minorBidi"/>
+          <w:sz w:val="22"/>
+          <w:szCs w:val="22"/>
+          <w:lang w:eastAsia="en-US"/>
         </w:rPr>
         <w:br/>
-      </w:r>
-      <w:r>
-        <w:rPr>
-          <w:rFonts w:ascii="Verdana" w:hAnsi="Verdana"/>
-          <w:color w:val="000000"/>
-          <w:sz w:val="17"/>
-          <w:szCs w:val="17"/>
-          <w:shd w:val="clear" w:color="auto" w:fill="FFFFFF"/>
-        </w:rPr>
         <w:t>1.    het maximale uitgestraalde vermogen;</w:t>
       </w:r>
       <w:r>
         <w:rPr>
-          <w:rFonts w:ascii="Verdana" w:hAnsi="Verdana"/>
-          <w:color w:val="000000"/>
-          <w:sz w:val="17"/>
-          <w:szCs w:val="17"/>
+          <w:rFonts w:asciiTheme="minorHAnsi" w:eastAsiaTheme="minorHAnsi" w:hAnsiTheme="minorHAnsi" w:cstheme="minorBidi"/>
+          <w:sz w:val="22"/>
+          <w:szCs w:val="22"/>
+          <w:lang w:eastAsia="en-US"/>
         </w:rPr>
         <w:br/>
-      </w:r>
-      <w:r>
-        <w:rPr>
-          <w:rFonts w:ascii="Verdana" w:hAnsi="Verdana"/>
-          <w:color w:val="000000"/>
-          <w:sz w:val="17"/>
-          <w:szCs w:val="17"/>
-          <w:shd w:val="clear" w:color="auto" w:fill="FFFFFF"/>
-        </w:rPr>
         <w:t>2.    het continu zenden;</w:t>
       </w:r>
       <w:r>
         <w:rPr>
-          <w:rFonts w:ascii="Verdana" w:hAnsi="Verdana"/>
-          <w:color w:val="000000"/>
-          <w:sz w:val="17"/>
-          <w:szCs w:val="17"/>
+          <w:rFonts w:asciiTheme="minorHAnsi" w:eastAsiaTheme="minorHAnsi" w:hAnsiTheme="minorHAnsi" w:cstheme="minorBidi"/>
+          <w:sz w:val="22"/>
+          <w:szCs w:val="22"/>
+          <w:lang w:eastAsia="en-US"/>
         </w:rPr>
         <w:br/>
-      </w:r>
-      <w:r>
-        <w:rPr>
-          <w:rFonts w:ascii="Verdana" w:hAnsi="Verdana"/>
-          <w:color w:val="000000"/>
-          <w:sz w:val="17"/>
-          <w:szCs w:val="17"/>
-          <w:shd w:val="clear" w:color="auto" w:fill="FFFFFF"/>
-        </w:rPr>
         <w:t>3.    en het voorkomen van storing aan medegebruikers.</w:t>
       </w:r>
       <w:r>
         <w:rPr>
-          <w:rFonts w:ascii="Verdana" w:hAnsi="Verdana"/>
-          <w:color w:val="000000"/>
-          <w:sz w:val="17"/>
-          <w:szCs w:val="17"/>
+          <w:rFonts w:asciiTheme="minorHAnsi" w:eastAsiaTheme="minorHAnsi" w:hAnsiTheme="minorHAnsi" w:cstheme="minorBidi"/>
+          <w:sz w:val="22"/>
+          <w:szCs w:val="22"/>
+          <w:lang w:eastAsia="en-US"/>
         </w:rPr>
         <w:br/>
       </w:r>
       <w:r>
         <w:rPr>
-          <w:rFonts w:ascii="Verdana" w:hAnsi="Verdana"/>
-          <w:color w:val="000000"/>
-          <w:sz w:val="17"/>
-          <w:szCs w:val="17"/>
+          <w:rFonts w:asciiTheme="minorHAnsi" w:eastAsiaTheme="minorHAnsi" w:hAnsiTheme="minorHAnsi" w:cstheme="minorBidi"/>
+          <w:sz w:val="22"/>
+          <w:szCs w:val="22"/>
+          <w:lang w:eastAsia="en-US"/>
         </w:rPr>
         <w:br/>
       </w:r>
       <w:r>
         <w:rPr>
-          <w:rFonts w:ascii="Verdana" w:hAnsi="Verdana"/>
-          <w:color w:val="000000"/>
-          <w:sz w:val="17"/>
-          <w:szCs w:val="17"/>
-          <w:shd w:val="clear" w:color="auto" w:fill="FFFFFF"/>
-        </w:rPr>
-        <w:t>Meer over deze randvoorwaarden leest u in de </w:t>
-      </w:r>
-      <w:hyperlink r:id="rId11" w:history="1">
-        <w:r>
-          <w:rPr>
-            <w:rStyle w:val="Hyperlink"/>
-            <w:rFonts w:ascii="Verdana" w:hAnsi="Verdana"/>
-            <w:color w:val="696969"/>
-            <w:sz w:val="17"/>
-            <w:szCs w:val="17"/>
-            <w:bdr w:val="none" w:sz="0" w:space="0" w:color="auto" w:frame="1"/>
-            <w:shd w:val="clear" w:color="auto" w:fill="FFFFFF"/>
-          </w:rPr>
-          <w:t>brochure Vergunningsvrije radiotoepassingen</w:t>
-        </w:r>
-      </w:hyperlink>
-      <w:r>
-        <w:rPr>
-          <w:rFonts w:ascii="Verdana" w:hAnsi="Verdana"/>
-          <w:color w:val="000000"/>
-          <w:sz w:val="17"/>
-          <w:szCs w:val="17"/>
-          <w:shd w:val="clear" w:color="auto" w:fill="FFFFFF"/>
-        </w:rPr>
-        <w:t> van Agentschap Telecom.</w:t>
-      </w:r>
-      <w:r>
-        <w:rPr>
-          <w:rFonts w:ascii="Verdana" w:hAnsi="Verdana"/>
-          <w:color w:val="000000"/>
-          <w:sz w:val="17"/>
-          <w:szCs w:val="17"/>
+          <w:rFonts w:asciiTheme="minorHAnsi" w:eastAsiaTheme="minorHAnsi" w:hAnsiTheme="minorHAnsi" w:cstheme="minorBidi"/>
+          <w:b/>
+          <w:sz w:val="22"/>
+          <w:szCs w:val="22"/>
+          <w:lang w:eastAsia="en-US"/>
+        </w:rPr>
+        <w:t>V</w:t>
+      </w:r>
+      <w:r>
+        <w:rPr>
+          <w:rFonts w:asciiTheme="minorHAnsi" w:eastAsiaTheme="minorHAnsi" w:hAnsiTheme="minorHAnsi" w:cstheme="minorBidi"/>
+          <w:b/>
+          <w:sz w:val="22"/>
+          <w:szCs w:val="22"/>
+          <w:lang w:eastAsia="en-US"/>
+        </w:rPr>
+        <w:t>erplichtingen bij een openbaar wifi-netwerk</w:t>
+      </w:r>
+      <w:r>
+        <w:rPr>
+          <w:rFonts w:asciiTheme="minorHAnsi" w:eastAsiaTheme="minorHAnsi" w:hAnsiTheme="minorHAnsi" w:cstheme="minorBidi"/>
+          <w:b/>
+          <w:sz w:val="22"/>
+          <w:szCs w:val="22"/>
+          <w:lang w:eastAsia="en-US"/>
         </w:rPr>
         <w:br/>
       </w:r>
       <w:r>
         <w:rPr>
-          <w:rFonts w:ascii="Verdana" w:hAnsi="Verdana"/>
-          <w:color w:val="000000"/>
-          <w:sz w:val="17"/>
-          <w:szCs w:val="17"/>
-        </w:rPr>
-        <w:br/>
-      </w:r>
-      <w:r>
-        <w:rPr>
-          <w:rFonts w:ascii="Verdana" w:hAnsi="Verdana"/>
-          <w:color w:val="000000"/>
-          <w:sz w:val="17"/>
-          <w:szCs w:val="17"/>
-          <w:shd w:val="clear" w:color="auto" w:fill="FFFFFF"/>
-        </w:rPr>
-        <w:t>Alle radiozendapparatuur op de Europese markt, dus ook een router, moet voldoen aan de richtlijn voor radio- en telecomapparatuur, </w:t>
+          <w:rFonts w:asciiTheme="minorHAnsi" w:eastAsiaTheme="minorHAnsi" w:hAnsiTheme="minorHAnsi" w:cstheme="minorBidi"/>
+          <w:sz w:val="22"/>
+          <w:szCs w:val="22"/>
+          <w:lang w:eastAsia="en-US"/>
+        </w:rPr>
+        <w:t>Als het wifi-netwerk door de ACM als openbaar is aangemerkt, dan dient de aanbieder van het netwerk ook zorg te dragen voor andere verplichtingen uit de Telecommunicatiewet. Dit zijn onder meer dataretentie, aftelbaar zijn voor opsporingsdiensten en de continuïteit, beschikbaarheid en veiligheid van de dienstverlening. Voor dat laatste geldt de zorgplicht continuïteit. Mocht er toch storing optreden, dan geldt de meldplicht continuïteit. De zorg- en meldplicht zijn geregeld in hoofdstuk 11a van de Telecommunicatiewet. Meer informatie vindt u op </w:t>
       </w:r>
       <w:hyperlink r:id="rId12" w:history="1">
         <w:r>
           <w:rPr>
-            <w:rStyle w:val="Hyperlink"/>
-            <w:rFonts w:ascii="Verdana" w:hAnsi="Verdana"/>
-            <w:color w:val="696969"/>
-            <w:sz w:val="17"/>
-            <w:szCs w:val="17"/>
-            <w:bdr w:val="none" w:sz="0" w:space="0" w:color="auto" w:frame="1"/>
-            <w:shd w:val="clear" w:color="auto" w:fill="FFFFFF"/>
-          </w:rPr>
-          <w:t>de R&amp;TTE-richtlijn</w:t>
-        </w:r>
-      </w:hyperlink>
-      <w:r>
-        <w:rPr>
-          <w:rFonts w:ascii="Verdana" w:hAnsi="Verdana"/>
-          <w:color w:val="000000"/>
-          <w:sz w:val="17"/>
-          <w:szCs w:val="17"/>
-          <w:shd w:val="clear" w:color="auto" w:fill="FFFFFF"/>
-        </w:rPr>
-        <w:t>. Elektrische of elektronische apparatuur die legaal in de handel wordt gebracht heeft een CE-markering. De CE-markering is de verklaring van de fabrikant dat deze apparatuur voldoet aan </w:t>
-      </w:r>
-      <w:hyperlink r:id="rId13" w:history="1">
-        <w:r>
-          <w:rPr>
-            <w:rStyle w:val="Hyperlink"/>
-            <w:rFonts w:ascii="Verdana" w:hAnsi="Verdana"/>
-            <w:color w:val="696969"/>
-            <w:sz w:val="17"/>
-            <w:szCs w:val="17"/>
-            <w:bdr w:val="none" w:sz="0" w:space="0" w:color="auto" w:frame="1"/>
-            <w:shd w:val="clear" w:color="auto" w:fill="FFFFFF"/>
-          </w:rPr>
-          <w:t>alle Europese eisen</w:t>
-        </w:r>
-      </w:hyperlink>
-      <w:r>
-        <w:rPr>
-          <w:rFonts w:ascii="Verdana" w:hAnsi="Verdana"/>
-          <w:color w:val="000000"/>
-          <w:sz w:val="17"/>
-          <w:szCs w:val="17"/>
-          <w:shd w:val="clear" w:color="auto" w:fill="FFFFFF"/>
-        </w:rPr>
-        <w:t>. De CE-markering geeft alleen aan dat de handel van de apparatuur zonder beperkingen mogelijk is in de Europese Unie. Het gebruik kan voor sommige apparatuur beperkt zijn of niet overal zijn toegestaan. Dit is te zien aan het waarschuwingsteken dat achter de CE-markering staat. Het waarschuwingsteken is in de vorm van een uitroepteken. De CE-markering is verplicht in de landen die deel uitmaken van de Europese Economische Ruimte (EER). Dit zijn de landen van de Europese Unie plus Noorwegen, IJsland en Liechtenstein.</w:t>
-      </w:r>
-      <w:r>
-        <w:rPr>
-          <w:rFonts w:ascii="Verdana" w:hAnsi="Verdana"/>
-          <w:color w:val="000000"/>
-          <w:sz w:val="17"/>
-          <w:szCs w:val="17"/>
-        </w:rPr>
-        <w:br/>
-      </w:r>
-      <w:r>
-        <w:rPr>
-          <w:rFonts w:ascii="Verdana" w:hAnsi="Verdana"/>
-          <w:color w:val="000000"/>
-          <w:sz w:val="17"/>
-          <w:szCs w:val="17"/>
-        </w:rPr>
-        <w:br/>
-      </w:r>
-      <w:r>
-        <w:rPr>
-          <w:rStyle w:val="Zwaar"/>
-          <w:rFonts w:ascii="Verdana" w:hAnsi="Verdana"/>
-          <w:color w:val="000000"/>
-          <w:sz w:val="17"/>
-          <w:szCs w:val="17"/>
-          <w:bdr w:val="none" w:sz="0" w:space="0" w:color="auto" w:frame="1"/>
-          <w:shd w:val="clear" w:color="auto" w:fill="FFFFFF"/>
-        </w:rPr>
-        <w:t>Meldplicht voor aanbieden internettoegang via wifi-netwerken aan groter publiek</w:t>
-      </w:r>
-      <w:r>
-        <w:rPr>
-          <w:rFonts w:ascii="Verdana" w:hAnsi="Verdana"/>
-          <w:color w:val="000000"/>
-          <w:sz w:val="17"/>
-          <w:szCs w:val="17"/>
-        </w:rPr>
-        <w:br/>
-      </w:r>
-      <w:r>
-        <w:rPr>
-          <w:rFonts w:ascii="Verdana" w:hAnsi="Verdana"/>
-          <w:color w:val="000000"/>
-          <w:sz w:val="17"/>
-          <w:szCs w:val="17"/>
-          <w:shd w:val="clear" w:color="auto" w:fill="FFFFFF"/>
-        </w:rPr>
-        <w:t>Zolang ondernemers internettoegang via wifi aanbieden aan een besloten groep, zoals campings en horecagelegenheden, en zich houden aan de randvoorwaarden voor vergunningsvrij frequentiegebruik dan mogen ze aan een besloten groep wifi aanbieden. Er is sprake van een meldplicht bij de Autoriteit Consument en Markt (ACM) als een ondernemer van plan is een wifi-netwerk aan een groter publiek aan te bieden, zoals bijvoorbeeld in parken en op stranden. De ACM toetst op basis van artikel 1.1 van de Telecommunicatiewet of het wifi-netwerk is aan te merken als een openbaar elektronisch communicatienetwerk of een openbare elektronische communicatiedienst. Zo ja, dan is een aantal verplichtingen van toepassing, zoals bijvoorbeeld de registratieplicht. Meer informatie vindt u op </w:t>
-      </w:r>
-      <w:hyperlink r:id="rId14" w:history="1">
-        <w:r>
-          <w:rPr>
-            <w:rStyle w:val="Hyperlink"/>
-            <w:rFonts w:ascii="Verdana" w:hAnsi="Verdana"/>
-            <w:color w:val="696969"/>
-            <w:sz w:val="17"/>
-            <w:szCs w:val="17"/>
-            <w:bdr w:val="none" w:sz="0" w:space="0" w:color="auto" w:frame="1"/>
-            <w:shd w:val="clear" w:color="auto" w:fill="FFFFFF"/>
-          </w:rPr>
-          <w:t>de website van de ACM</w:t>
-        </w:r>
-      </w:hyperlink>
-      <w:r>
-        <w:rPr>
-          <w:rFonts w:ascii="Verdana" w:hAnsi="Verdana"/>
-          <w:color w:val="000000"/>
-          <w:sz w:val="17"/>
-          <w:szCs w:val="17"/>
-          <w:shd w:val="clear" w:color="auto" w:fill="FFFFFF"/>
-        </w:rPr>
-        <w:t>.</w:t>
-      </w:r>
-      <w:r>
-        <w:rPr>
-          <w:rFonts w:ascii="Verdana" w:hAnsi="Verdana"/>
-          <w:color w:val="000000"/>
-          <w:sz w:val="17"/>
-          <w:szCs w:val="17"/>
-        </w:rPr>
-        <w:br/>
-      </w:r>
-      <w:r>
-        <w:rPr>
-          <w:rFonts w:ascii="Verdana" w:hAnsi="Verdana"/>
-          <w:color w:val="000000"/>
-          <w:sz w:val="17"/>
-          <w:szCs w:val="17"/>
-        </w:rPr>
-        <w:br/>
-      </w:r>
-      <w:r>
-        <w:rPr>
-          <w:rStyle w:val="Zwaar"/>
-          <w:rFonts w:ascii="Verdana" w:hAnsi="Verdana"/>
-          <w:color w:val="000000"/>
-          <w:sz w:val="17"/>
-          <w:szCs w:val="17"/>
-          <w:bdr w:val="none" w:sz="0" w:space="0" w:color="auto" w:frame="1"/>
-          <w:shd w:val="clear" w:color="auto" w:fill="FFFFFF"/>
-        </w:rPr>
-        <w:t>Overige verplichtingen bij een openbaar wifi-netwerk</w:t>
-      </w:r>
-      <w:r>
-        <w:rPr>
-          <w:rFonts w:ascii="Verdana" w:hAnsi="Verdana"/>
-          <w:color w:val="000000"/>
-          <w:sz w:val="17"/>
-          <w:szCs w:val="17"/>
-        </w:rPr>
-        <w:br/>
-      </w:r>
-      <w:r>
-        <w:rPr>
-          <w:rFonts w:ascii="Verdana" w:hAnsi="Verdana"/>
-          <w:color w:val="000000"/>
-          <w:sz w:val="17"/>
-          <w:szCs w:val="17"/>
-          <w:shd w:val="clear" w:color="auto" w:fill="FFFFFF"/>
-        </w:rPr>
-        <w:t xml:space="preserve">Als het wifi-netwerk door de ACM als openbaar is aangemerkt, dan dient de aanbieder van het netwerk ook zorg te dragen voor andere verplichtingen uit de Telecommunicatiewet. Dit zijn onder meer dataretentie, </w:t>
-      </w:r>
-      <w:proofErr w:type="spellStart"/>
-      <w:r>
-        <w:rPr>
-          <w:rFonts w:ascii="Verdana" w:hAnsi="Verdana"/>
-          <w:color w:val="000000"/>
-          <w:sz w:val="17"/>
-          <w:szCs w:val="17"/>
-          <w:shd w:val="clear" w:color="auto" w:fill="FFFFFF"/>
-        </w:rPr>
-        <w:t>aftapbaar</w:t>
-      </w:r>
-      <w:proofErr w:type="spellEnd"/>
-      <w:r>
-        <w:rPr>
-          <w:rFonts w:ascii="Verdana" w:hAnsi="Verdana"/>
-          <w:color w:val="000000"/>
-          <w:sz w:val="17"/>
-          <w:szCs w:val="17"/>
-          <w:shd w:val="clear" w:color="auto" w:fill="FFFFFF"/>
-        </w:rPr>
-        <w:t xml:space="preserve"> zijn voor opsporingsdiensten en de continuïteit, beschikbaarheid en veiligheid van de dienstverlening. Voor dat laatste geldt de zorgplicht continuïteit. Mocht er toch storing optreden, dan geldt de meldplicht continuïteit. De zorg- en meldplicht zijn geregeld in hoofdstuk 11a van de Telecommunicatiewet. Meer informatie vindt u op </w:t>
-      </w:r>
-      <w:hyperlink r:id="rId15" w:history="1">
-        <w:r>
-          <w:rPr>
-            <w:rStyle w:val="Hyperlink"/>
-            <w:rFonts w:ascii="Verdana" w:hAnsi="Verdana"/>
-            <w:color w:val="696969"/>
-            <w:sz w:val="17"/>
-            <w:szCs w:val="17"/>
-            <w:bdr w:val="none" w:sz="0" w:space="0" w:color="auto" w:frame="1"/>
-            <w:shd w:val="clear" w:color="auto" w:fill="FFFFFF"/>
+            <w:rFonts w:asciiTheme="minorHAnsi" w:eastAsiaTheme="minorHAnsi" w:hAnsiTheme="minorHAnsi" w:cstheme="minorBidi"/>
+            <w:sz w:val="22"/>
+            <w:szCs w:val="22"/>
+            <w:lang w:eastAsia="en-US"/>
           </w:rPr>
           <w:t>de website van Agentschap Telecom</w:t>
         </w:r>
       </w:hyperlink>
       <w:r>
         <w:rPr>
-          <w:rFonts w:ascii="Verdana" w:hAnsi="Verdana"/>
-          <w:color w:val="000000"/>
-          <w:sz w:val="17"/>
-          <w:szCs w:val="17"/>
-          <w:shd w:val="clear" w:color="auto" w:fill="FFFFFF"/>
+          <w:rFonts w:asciiTheme="minorHAnsi" w:eastAsiaTheme="minorHAnsi" w:hAnsiTheme="minorHAnsi" w:cstheme="minorBidi"/>
+          <w:sz w:val="22"/>
+          <w:szCs w:val="22"/>
+          <w:lang w:eastAsia="en-US"/>
         </w:rPr>
         <w:t>.</w:t>
       </w:r>
-      <w:r>
-        <w:rPr>
-          <w:rFonts w:ascii="Verdana" w:hAnsi="Verdana"/>
-          <w:color w:val="000000"/>
-          <w:sz w:val="17"/>
-          <w:szCs w:val="17"/>
-        </w:rPr>
-        <w:br/>
-      </w:r>
-      <w:r>
-        <w:rPr>
-          <w:rFonts w:ascii="Verdana" w:hAnsi="Verdana"/>
-          <w:color w:val="000000"/>
-          <w:sz w:val="17"/>
-          <w:szCs w:val="17"/>
-        </w:rPr>
-        <w:br/>
-      </w:r>
-      <w:r>
-        <w:rPr>
-          <w:rStyle w:val="Zwaar"/>
-          <w:rFonts w:ascii="Verdana" w:hAnsi="Verdana"/>
-          <w:color w:val="000000"/>
-          <w:sz w:val="17"/>
-          <w:szCs w:val="17"/>
-          <w:bdr w:val="none" w:sz="0" w:space="0" w:color="auto" w:frame="1"/>
-          <w:shd w:val="clear" w:color="auto" w:fill="FFFFFF"/>
-        </w:rPr>
-        <w:t>Omgevingsvergunning voor wifimasten hoger dan 5 meter</w:t>
-      </w:r>
-      <w:r>
-        <w:rPr>
-          <w:rFonts w:ascii="Verdana" w:hAnsi="Verdana"/>
-          <w:color w:val="000000"/>
-          <w:sz w:val="17"/>
-          <w:szCs w:val="17"/>
-        </w:rPr>
-        <w:br/>
-      </w:r>
-      <w:r>
-        <w:rPr>
-          <w:rFonts w:ascii="Verdana" w:hAnsi="Verdana"/>
-          <w:color w:val="000000"/>
-          <w:sz w:val="17"/>
-          <w:szCs w:val="17"/>
-          <w:shd w:val="clear" w:color="auto" w:fill="FFFFFF"/>
-        </w:rPr>
-        <w:t>Af en toe verschijnt er een nieuwsbericht over de plaatsing van een wifimast. Een voorbeeld hiervan is het bericht uit Noord-Holland dat begin dit jaar in het nieuws kwam. Hier werd een wifimast van 24 meter hoog neergezet in een recreatiegebied, echter zonder de benodigde vergunning.</w:t>
-      </w:r>
-      <w:r>
-        <w:rPr>
-          <w:rFonts w:ascii="Verdana" w:hAnsi="Verdana"/>
-          <w:color w:val="000000"/>
-          <w:sz w:val="17"/>
-          <w:szCs w:val="17"/>
-        </w:rPr>
-        <w:br/>
-      </w:r>
-      <w:r>
-        <w:rPr>
-          <w:rFonts w:ascii="Verdana" w:hAnsi="Verdana"/>
-          <w:color w:val="000000"/>
-          <w:sz w:val="17"/>
-          <w:szCs w:val="17"/>
-        </w:rPr>
-        <w:br/>
-      </w:r>
-      <w:r>
-        <w:rPr>
-          <w:rFonts w:ascii="Verdana" w:hAnsi="Verdana"/>
-          <w:color w:val="000000"/>
-          <w:sz w:val="17"/>
-          <w:szCs w:val="17"/>
-          <w:shd w:val="clear" w:color="auto" w:fill="FFFFFF"/>
-        </w:rPr>
-        <w:t>Voor het bouwen van een wifimast gelden in principe dezelfde regels als voor het bouwen van een antenne-installatie voor gsm, UMTS of LTE. Dit betekent dat ook voor wifimasten hoger dan 5 meter een </w:t>
-      </w:r>
-      <w:hyperlink r:id="rId16" w:history="1">
-        <w:proofErr w:type="spellStart"/>
-        <w:r>
-          <w:rPr>
-            <w:rStyle w:val="Hyperlink"/>
-            <w:rFonts w:ascii="Verdana" w:hAnsi="Verdana"/>
-            <w:color w:val="696969"/>
-            <w:sz w:val="17"/>
-            <w:szCs w:val="17"/>
-            <w:bdr w:val="none" w:sz="0" w:space="0" w:color="auto" w:frame="1"/>
-            <w:shd w:val="clear" w:color="auto" w:fill="FFFFFF"/>
-          </w:rPr>
-          <w:t>omgevingsvergunning</w:t>
-        </w:r>
-      </w:hyperlink>
-      <w:r>
-        <w:rPr>
-          <w:rFonts w:ascii="Verdana" w:hAnsi="Verdana"/>
-          <w:color w:val="000000"/>
-          <w:sz w:val="17"/>
-          <w:szCs w:val="17"/>
-          <w:shd w:val="clear" w:color="auto" w:fill="FFFFFF"/>
-        </w:rPr>
-        <w:t>nodig</w:t>
+    </w:p>
+    <w:p/>
+    <w:p/>
+    <w:p/>
+    <w:p/>
+    <w:p/>
+    <w:p/>
+    <w:p/>
+    <w:p/>
+    <w:p/>
+    <w:p/>
+    <w:p/>
+    <w:p/>
+    <w:p/>
+    <w:p/>
+    <w:p/>
+    <w:p/>
+    <w:p/>
+    <w:p>
+      <w:pPr>
+        <w:pStyle w:val="Kop1"/>
+      </w:pPr>
+      <w:bookmarkStart w:id="10" w:name="_Toc495510984"/>
+      <w:r>
+        <w:rPr>
+          <w:b/>
+          <w:color w:val="C00000"/>
+        </w:rPr>
+        <w:lastRenderedPageBreak/>
+        <w:t xml:space="preserve">4. </w:t>
+      </w:r>
+      <w:r>
+        <w:rPr>
+          <w:b/>
+          <w:color w:val="C00000"/>
+        </w:rPr>
+        <w:t>Standaarden die toegepast moeten worden op het systeem</w:t>
+      </w:r>
+      <w:bookmarkEnd w:id="10"/>
+    </w:p>
+    <w:p>
+      <w:pPr>
+        <w:pStyle w:val="lid"/>
+        <w:shd w:val="clear" w:color="auto" w:fill="FFFFFF"/>
+        <w:spacing w:before="0" w:beforeAutospacing="0" w:after="0" w:afterAutospacing="0"/>
+        <w:rPr>
+          <w:rFonts w:asciiTheme="minorHAnsi" w:eastAsiaTheme="minorHAnsi" w:hAnsiTheme="minorHAnsi" w:cstheme="minorBidi"/>
+          <w:b/>
+          <w:color w:val="C00000"/>
+          <w:sz w:val="22"/>
+          <w:szCs w:val="22"/>
+          <w:lang w:eastAsia="en-US"/>
+        </w:rPr>
+      </w:pPr>
+    </w:p>
+    <w:p>
+      <w:r>
+        <w:t>Voor het implementeren van het systeem moeten de apparatuur aan de volgende eisen voldoen:</w:t>
+      </w:r>
+    </w:p>
+    <w:p>
+      <w:pPr>
+        <w:pStyle w:val="Lijstalinea"/>
+        <w:numPr>
+          <w:ilvl w:val="0"/>
+          <w:numId w:val="11"/>
+        </w:numPr>
+      </w:pPr>
+      <w:r>
+        <w:t xml:space="preserve">Het moet een 5 </w:t>
+      </w:r>
+      <w:proofErr w:type="spellStart"/>
+      <w:r>
+        <w:t>Ghz</w:t>
       </w:r>
       <w:proofErr w:type="spellEnd"/>
       <w:r>
-        <w:rPr>
-          <w:rFonts w:ascii="Verdana" w:hAnsi="Verdana"/>
-          <w:color w:val="000000"/>
-          <w:sz w:val="17"/>
-          <w:szCs w:val="17"/>
-          <w:shd w:val="clear" w:color="auto" w:fill="FFFFFF"/>
-        </w:rPr>
-        <w:t xml:space="preserve"> is voor de activiteit bouwen. Op </w:t>
-      </w:r>
-      <w:hyperlink r:id="rId17" w:history="1">
-        <w:r>
-          <w:rPr>
-            <w:rStyle w:val="Hyperlink"/>
-            <w:rFonts w:ascii="Verdana" w:hAnsi="Verdana"/>
-            <w:color w:val="696969"/>
-            <w:sz w:val="17"/>
-            <w:szCs w:val="17"/>
-            <w:bdr w:val="none" w:sz="0" w:space="0" w:color="auto" w:frame="1"/>
-            <w:shd w:val="clear" w:color="auto" w:fill="FFFFFF"/>
-          </w:rPr>
-          <w:t>het omgevingsloket </w:t>
-        </w:r>
-      </w:hyperlink>
-      <w:r>
-        <w:rPr>
-          <w:rFonts w:ascii="Verdana" w:hAnsi="Verdana"/>
-          <w:color w:val="000000"/>
-          <w:sz w:val="17"/>
-          <w:szCs w:val="17"/>
-          <w:shd w:val="clear" w:color="auto" w:fill="FFFFFF"/>
-        </w:rPr>
-        <w:t>kunnen particulieren en bedrijven aan de hand van vragen checken welke vergunning(en) in hun gemeente hiervoor nodig zijn.</w:t>
-      </w:r>
+        <w:t xml:space="preserve"> wifi netwerk verbinding hebben. </w:t>
+      </w:r>
+    </w:p>
+    <w:p>
+      <w:pPr>
+        <w:pStyle w:val="Lijstalinea"/>
+        <w:numPr>
+          <w:ilvl w:val="0"/>
+          <w:numId w:val="11"/>
+        </w:numPr>
+      </w:pPr>
+      <w:r>
+        <w:t xml:space="preserve">Het moet een </w:t>
+      </w:r>
+      <w:proofErr w:type="spellStart"/>
+      <w:r>
+        <w:t>captive</w:t>
+      </w:r>
+      <w:proofErr w:type="spellEnd"/>
+      <w:r>
+        <w:t xml:space="preserve"> portal hebben waarin de passagiers kunnen inloggen.</w:t>
+      </w:r>
+    </w:p>
+    <w:p>
+      <w:pPr>
+        <w:pStyle w:val="Lijstalinea"/>
+        <w:numPr>
+          <w:ilvl w:val="0"/>
+          <w:numId w:val="11"/>
+        </w:numPr>
+        <w:shd w:val="clear" w:color="auto" w:fill="FFFFFF"/>
+        <w:spacing w:after="0"/>
+        <w:rPr>
+          <w:color w:val="000000" w:themeColor="text1"/>
+        </w:rPr>
+      </w:pPr>
+      <w:r>
+        <w:t>Het systeem moet aan minimaal 100 passagiers een stabiele en draadloze internetverbinding kunnen bieden.</w:t>
+      </w:r>
+    </w:p>
+    <w:p>
+      <w:pPr>
+        <w:pStyle w:val="Lijstalinea"/>
+        <w:numPr>
+          <w:ilvl w:val="0"/>
+          <w:numId w:val="11"/>
+        </w:numPr>
+        <w:shd w:val="clear" w:color="auto" w:fill="FFFFFF"/>
+        <w:spacing w:after="0"/>
+        <w:rPr>
+          <w:color w:val="000000" w:themeColor="text1"/>
+        </w:rPr>
+      </w:pPr>
+      <w:r>
+        <w:rPr>
+          <w:color w:val="000000" w:themeColor="text1"/>
+        </w:rPr>
+        <w:t>Om ons product te realiseren maken we gebruik van de programmeertalen JAVA, HTML en CSS.</w:t>
+      </w:r>
+    </w:p>
+    <w:p>
+      <w:pPr>
+        <w:pStyle w:val="lid"/>
+        <w:numPr>
+          <w:ilvl w:val="0"/>
+          <w:numId w:val="11"/>
+        </w:numPr>
+        <w:shd w:val="clear" w:color="auto" w:fill="FFFFFF"/>
+        <w:spacing w:before="0" w:beforeAutospacing="0" w:after="0" w:afterAutospacing="0"/>
+        <w:rPr>
+          <w:rFonts w:asciiTheme="minorHAnsi" w:eastAsiaTheme="minorHAnsi" w:hAnsiTheme="minorHAnsi" w:cstheme="minorBidi"/>
+          <w:color w:val="000000" w:themeColor="text1"/>
+          <w:sz w:val="22"/>
+          <w:szCs w:val="22"/>
+          <w:lang w:eastAsia="en-US"/>
+        </w:rPr>
+      </w:pPr>
+      <w:r>
+        <w:rPr>
+          <w:rFonts w:asciiTheme="minorHAnsi" w:eastAsiaTheme="minorHAnsi" w:hAnsiTheme="minorHAnsi" w:cstheme="minorBidi"/>
+          <w:color w:val="000000" w:themeColor="text1"/>
+          <w:sz w:val="22"/>
+          <w:szCs w:val="22"/>
+          <w:lang w:eastAsia="en-US"/>
+        </w:rPr>
+        <w:t xml:space="preserve">De systemen gebruiken de laatste versie van de software </w:t>
+      </w:r>
+      <w:proofErr w:type="spellStart"/>
+      <w:r>
+        <w:rPr>
+          <w:rFonts w:asciiTheme="minorHAnsi" w:eastAsiaTheme="minorHAnsi" w:hAnsiTheme="minorHAnsi" w:cstheme="minorBidi"/>
+          <w:color w:val="000000" w:themeColor="text1"/>
+          <w:sz w:val="22"/>
+          <w:szCs w:val="22"/>
+          <w:lang w:eastAsia="en-US"/>
+        </w:rPr>
+        <w:t>Raspbian</w:t>
+      </w:r>
+      <w:proofErr w:type="spellEnd"/>
+      <w:r>
+        <w:rPr>
+          <w:rFonts w:asciiTheme="minorHAnsi" w:eastAsiaTheme="minorHAnsi" w:hAnsiTheme="minorHAnsi" w:cstheme="minorBidi"/>
+          <w:color w:val="000000" w:themeColor="text1"/>
+          <w:sz w:val="22"/>
+          <w:szCs w:val="22"/>
+          <w:lang w:eastAsia="en-US"/>
+        </w:rPr>
+        <w:t xml:space="preserve"> voor de </w:t>
+      </w:r>
+      <w:proofErr w:type="spellStart"/>
+      <w:r>
+        <w:rPr>
+          <w:rFonts w:asciiTheme="minorHAnsi" w:eastAsiaTheme="minorHAnsi" w:hAnsiTheme="minorHAnsi" w:cstheme="minorBidi"/>
+          <w:color w:val="000000" w:themeColor="text1"/>
+          <w:sz w:val="22"/>
+          <w:szCs w:val="22"/>
+          <w:lang w:eastAsia="en-US"/>
+        </w:rPr>
+        <w:t>Raspberry</w:t>
+      </w:r>
+      <w:proofErr w:type="spellEnd"/>
+      <w:r>
+        <w:rPr>
+          <w:rFonts w:asciiTheme="minorHAnsi" w:eastAsiaTheme="minorHAnsi" w:hAnsiTheme="minorHAnsi" w:cstheme="minorBidi"/>
+          <w:color w:val="000000" w:themeColor="text1"/>
+          <w:sz w:val="22"/>
+          <w:szCs w:val="22"/>
+          <w:lang w:eastAsia="en-US"/>
+        </w:rPr>
+        <w:t xml:space="preserve"> Pi’s.</w:t>
+      </w:r>
+    </w:p>
+    <w:p>
+      <w:pPr>
+        <w:pStyle w:val="lid"/>
+        <w:shd w:val="clear" w:color="auto" w:fill="FFFFFF"/>
+        <w:spacing w:before="0" w:beforeAutospacing="0" w:after="0" w:afterAutospacing="0"/>
+        <w:rPr>
+          <w:rFonts w:asciiTheme="minorHAnsi" w:eastAsiaTheme="minorHAnsi" w:hAnsiTheme="minorHAnsi" w:cstheme="minorBidi"/>
+          <w:b/>
+          <w:color w:val="C00000"/>
+          <w:sz w:val="22"/>
+          <w:szCs w:val="22"/>
+          <w:lang w:eastAsia="en-US"/>
+        </w:rPr>
+      </w:pPr>
     </w:p>
     <w:p>
       <w:pPr>
@@ -3179,1101 +4251,102 @@
     </w:p>
     <w:p>
       <w:pPr>
-        <w:pStyle w:val="Kop2"/>
+        <w:rPr>
+          <w:b/>
+          <w:color w:val="000000" w:themeColor="text1"/>
+        </w:rPr>
+      </w:pPr>
+      <w:r>
+        <w:rPr>
+          <w:b/>
+          <w:color w:val="000000" w:themeColor="text1"/>
+        </w:rPr>
+        <w:br w:type="page"/>
+      </w:r>
+    </w:p>
+    <w:p>
+      <w:pPr>
+        <w:pStyle w:val="Kop1"/>
         <w:rPr>
           <w:b/>
           <w:color w:val="C00000"/>
-        </w:rPr>
-      </w:pPr>
-      <w:bookmarkStart w:id="11" w:name="_Toc495489826"/>
+          <w:lang w:val="en-GB"/>
+        </w:rPr>
+      </w:pPr>
+      <w:bookmarkStart w:id="11" w:name="_Toc495510985"/>
       <w:r>
         <w:rPr>
           <w:b/>
           <w:color w:val="C00000"/>
-        </w:rPr>
-        <w:t xml:space="preserve">3.2 </w:t>
-      </w:r>
+          <w:lang w:val="en-GB"/>
+        </w:rPr>
+        <w:lastRenderedPageBreak/>
+        <w:t xml:space="preserve">5. </w:t>
+      </w:r>
+      <w:proofErr w:type="spellStart"/>
       <w:r>
         <w:rPr>
           <w:b/>
           <w:color w:val="C00000"/>
-        </w:rPr>
-        <w:t>Regelgeving</w:t>
-      </w:r>
-      <w:bookmarkEnd w:id="11"/>
-    </w:p>
-    <w:p/>
-    <w:p/>
-    <w:p/>
-    <w:p/>
-    <w:p>
-      <w:pPr>
-        <w:pStyle w:val="Kop1"/>
-      </w:pPr>
-      <w:bookmarkStart w:id="12" w:name="_Toc495489827"/>
+          <w:lang w:val="en-GB"/>
+        </w:rPr>
+        <w:t>B</w:t>
+      </w:r>
       <w:r>
         <w:rPr>
           <w:b/>
           <w:color w:val="C00000"/>
-        </w:rPr>
-        <w:lastRenderedPageBreak/>
-        <w:t xml:space="preserve">4. </w:t>
-      </w:r>
-      <w:r>
-        <w:rPr>
-          <w:b/>
-          <w:color w:val="C00000"/>
-        </w:rPr>
-        <w:t>Standaarden die toegepast moeten worden op het systeem</w:t>
-      </w:r>
-      <w:bookmarkEnd w:id="12"/>
+          <w:lang w:val="en-GB"/>
+        </w:rPr>
+        <w:t>ronnen</w:t>
+      </w:r>
+      <w:bookmarkEnd w:id="11"/>
+      <w:proofErr w:type="spellEnd"/>
     </w:p>
     <w:p>
       <w:pPr>
-        <w:pStyle w:val="lid"/>
-        <w:shd w:val="clear" w:color="auto" w:fill="FFFFFF"/>
-        <w:spacing w:before="0" w:beforeAutospacing="0" w:after="0" w:afterAutospacing="0"/>
-        <w:rPr>
-          <w:rFonts w:asciiTheme="minorHAnsi" w:eastAsiaTheme="minorHAnsi" w:hAnsiTheme="minorHAnsi" w:cstheme="minorBidi"/>
-          <w:b/>
-          <w:color w:val="C00000"/>
-          <w:sz w:val="22"/>
-          <w:szCs w:val="22"/>
-          <w:lang w:eastAsia="en-US"/>
+        <w:rPr>
+          <w:lang w:val="en-GB"/>
         </w:rPr>
       </w:pPr>
     </w:p>
     <w:p>
       <w:pPr>
-        <w:pStyle w:val="lid"/>
-        <w:shd w:val="clear" w:color="auto" w:fill="FFFFFF"/>
-        <w:spacing w:before="0" w:beforeAutospacing="0" w:after="0" w:afterAutospacing="0"/>
-        <w:rPr>
-          <w:rFonts w:asciiTheme="minorHAnsi" w:eastAsiaTheme="minorHAnsi" w:hAnsiTheme="minorHAnsi" w:cstheme="minorBidi"/>
-          <w:b/>
-          <w:color w:val="C00000"/>
-          <w:sz w:val="22"/>
-          <w:szCs w:val="22"/>
-          <w:lang w:eastAsia="en-US"/>
-        </w:rPr>
-      </w:pPr>
+        <w:rPr>
+          <w:lang w:val="en-GB"/>
+        </w:rPr>
+      </w:pPr>
+      <w:r>
+        <w:rPr>
+          <w:lang w:val="en-GB"/>
+        </w:rPr>
+        <w:t>Business Case The Akatsuki</w:t>
+      </w:r>
     </w:p>
     <w:p>
       <w:pPr>
-        <w:pStyle w:val="lid"/>
-        <w:shd w:val="clear" w:color="auto" w:fill="FFFFFF"/>
-        <w:spacing w:before="0" w:beforeAutospacing="0" w:after="0" w:afterAutospacing="0"/>
-        <w:rPr>
-          <w:rFonts w:asciiTheme="minorHAnsi" w:eastAsiaTheme="minorHAnsi" w:hAnsiTheme="minorHAnsi" w:cstheme="minorBidi"/>
-          <w:b/>
-          <w:color w:val="000000" w:themeColor="text1"/>
-          <w:sz w:val="22"/>
-          <w:szCs w:val="22"/>
-          <w:lang w:eastAsia="en-US"/>
-        </w:rPr>
-      </w:pPr>
-    </w:p>
-    <w:p>
-      <w:pPr>
-        <w:rPr>
-          <w:b/>
-          <w:color w:val="000000" w:themeColor="text1"/>
-        </w:rPr>
-      </w:pPr>
-      <w:r>
-        <w:rPr>
-          <w:b/>
-          <w:color w:val="000000" w:themeColor="text1"/>
-        </w:rPr>
-        <w:br w:type="page"/>
-      </w:r>
-    </w:p>
-    <w:p>
-      <w:pPr>
-        <w:pStyle w:val="lid"/>
-        <w:shd w:val="clear" w:color="auto" w:fill="FFFFFF"/>
-        <w:spacing w:before="0" w:beforeAutospacing="0" w:after="0" w:afterAutospacing="0"/>
-        <w:rPr>
-          <w:rFonts w:asciiTheme="minorHAnsi" w:eastAsiaTheme="minorHAnsi" w:hAnsiTheme="minorHAnsi" w:cstheme="minorBidi"/>
-          <w:b/>
-          <w:color w:val="000000" w:themeColor="text1"/>
-          <w:sz w:val="22"/>
-          <w:szCs w:val="22"/>
-          <w:lang w:eastAsia="en-US"/>
-        </w:rPr>
-      </w:pPr>
-    </w:p>
-    <w:p>
-      <w:pPr>
-        <w:pStyle w:val="lid"/>
-        <w:shd w:val="clear" w:color="auto" w:fill="FFFFFF"/>
-        <w:spacing w:before="0" w:beforeAutospacing="0" w:after="0" w:afterAutospacing="0"/>
-        <w:rPr>
-          <w:rFonts w:asciiTheme="minorHAnsi" w:eastAsiaTheme="minorHAnsi" w:hAnsiTheme="minorHAnsi" w:cstheme="minorBidi"/>
-          <w:b/>
-          <w:color w:val="000000" w:themeColor="text1"/>
-          <w:sz w:val="22"/>
-          <w:szCs w:val="22"/>
-          <w:lang w:eastAsia="en-US"/>
-        </w:rPr>
-      </w:pPr>
-    </w:p>
-    <w:p>
-      <w:pPr>
-        <w:pStyle w:val="lid"/>
-        <w:shd w:val="clear" w:color="auto" w:fill="FFFFFF"/>
-        <w:spacing w:before="0" w:beforeAutospacing="0" w:after="0" w:afterAutospacing="0"/>
-        <w:rPr>
-          <w:rFonts w:asciiTheme="minorHAnsi" w:eastAsiaTheme="minorHAnsi" w:hAnsiTheme="minorHAnsi" w:cstheme="minorBidi"/>
-          <w:b/>
-          <w:color w:val="000000" w:themeColor="text1"/>
-          <w:sz w:val="22"/>
-          <w:szCs w:val="22"/>
-          <w:lang w:eastAsia="en-US"/>
-        </w:rPr>
-      </w:pPr>
-      <w:r>
-        <w:rPr>
-          <w:rFonts w:asciiTheme="minorHAnsi" w:eastAsiaTheme="minorHAnsi" w:hAnsiTheme="minorHAnsi" w:cstheme="minorBidi"/>
-          <w:b/>
-          <w:color w:val="000000" w:themeColor="text1"/>
-          <w:sz w:val="22"/>
-          <w:szCs w:val="22"/>
-          <w:lang w:eastAsia="en-US"/>
-        </w:rPr>
-        <w:t>Artikel 10.17</w:t>
-      </w:r>
-    </w:p>
-    <w:p>
-      <w:pPr>
-        <w:pStyle w:val="lid"/>
-        <w:shd w:val="clear" w:color="auto" w:fill="FFFFFF"/>
-        <w:spacing w:before="0" w:beforeAutospacing="0" w:after="0" w:afterAutospacing="0"/>
-        <w:rPr>
-          <w:rFonts w:asciiTheme="minorHAnsi" w:eastAsiaTheme="minorHAnsi" w:hAnsiTheme="minorHAnsi" w:cstheme="minorBidi"/>
-          <w:b/>
-          <w:color w:val="C00000"/>
-          <w:sz w:val="22"/>
-          <w:szCs w:val="22"/>
-          <w:lang w:eastAsia="en-US"/>
-        </w:rPr>
-      </w:pPr>
-    </w:p>
-    <w:p>
-      <w:pPr>
-        <w:pStyle w:val="lid"/>
-        <w:shd w:val="clear" w:color="auto" w:fill="FFFFFF"/>
-        <w:spacing w:before="0" w:beforeAutospacing="0" w:after="0" w:afterAutospacing="0"/>
-        <w:rPr>
-          <w:rFonts w:ascii="Verdana" w:hAnsi="Verdana"/>
-          <w:i/>
-          <w:color w:val="000000"/>
-          <w:sz w:val="17"/>
-          <w:szCs w:val="17"/>
-        </w:rPr>
-      </w:pPr>
-      <w:r>
-        <w:rPr>
-          <w:rStyle w:val="lidnr"/>
-          <w:rFonts w:ascii="Verdana" w:hAnsi="Verdana"/>
-          <w:b/>
-          <w:bCs/>
-          <w:i/>
-          <w:color w:val="000000"/>
-          <w:sz w:val="17"/>
-          <w:szCs w:val="17"/>
-        </w:rPr>
-        <w:t>1</w:t>
-      </w:r>
-      <w:r>
-        <w:rPr>
-          <w:rStyle w:val="lidnr"/>
-          <w:rFonts w:ascii="Verdana" w:hAnsi="Verdana"/>
-          <w:b/>
-          <w:bCs/>
-          <w:i/>
-          <w:color w:val="000000"/>
-          <w:sz w:val="17"/>
-          <w:szCs w:val="17"/>
-        </w:rPr>
-        <w:tab/>
-      </w:r>
-      <w:r>
-        <w:rPr>
-          <w:rFonts w:ascii="Verdana" w:hAnsi="Verdana"/>
-          <w:i/>
-          <w:color w:val="000000"/>
-          <w:sz w:val="17"/>
-          <w:szCs w:val="17"/>
-        </w:rPr>
-        <w:t>Het is verboden:</w:t>
-      </w:r>
-      <w:r>
-        <w:rPr>
-          <w:rFonts w:ascii="Verdana" w:hAnsi="Verdana"/>
-          <w:i/>
-          <w:color w:val="000000"/>
-          <w:sz w:val="17"/>
-          <w:szCs w:val="17"/>
-        </w:rPr>
-        <w:br/>
-      </w:r>
-    </w:p>
-    <w:p>
-      <w:pPr>
-        <w:pStyle w:val="labeled"/>
-        <w:shd w:val="clear" w:color="auto" w:fill="FFFFFF"/>
-        <w:spacing w:before="0" w:beforeAutospacing="0" w:after="0" w:afterAutospacing="0"/>
-        <w:ind w:left="1416" w:hanging="708"/>
-        <w:rPr>
-          <w:rFonts w:ascii="Verdana" w:hAnsi="Verdana"/>
-          <w:i/>
-          <w:color w:val="000000"/>
-          <w:sz w:val="17"/>
-          <w:szCs w:val="17"/>
-        </w:rPr>
-      </w:pPr>
-      <w:r>
-        <w:rPr>
-          <w:rStyle w:val="ol"/>
-          <w:rFonts w:ascii="Verdana" w:hAnsi="Verdana"/>
-          <w:b/>
-          <w:bCs/>
-          <w:i/>
-          <w:color w:val="000000"/>
-          <w:sz w:val="17"/>
-          <w:szCs w:val="17"/>
-        </w:rPr>
-        <w:t>a.</w:t>
-      </w:r>
-      <w:r>
-        <w:rPr>
-          <w:rStyle w:val="ol"/>
-          <w:rFonts w:ascii="Verdana" w:hAnsi="Verdana"/>
-          <w:b/>
-          <w:bCs/>
-          <w:i/>
-          <w:color w:val="000000"/>
-          <w:sz w:val="17"/>
-          <w:szCs w:val="17"/>
-        </w:rPr>
-        <w:tab/>
-      </w:r>
-      <w:r>
-        <w:rPr>
-          <w:rFonts w:ascii="Verdana" w:hAnsi="Verdana"/>
-          <w:i/>
-          <w:color w:val="000000"/>
-          <w:sz w:val="17"/>
-          <w:szCs w:val="17"/>
-        </w:rPr>
-        <w:t>een radioapparaat te gebruiken om aan boord van een schip of luchtvaartuig buiten elk nationaal gebied programma's uit te zenden;</w:t>
-      </w:r>
-      <w:r>
-        <w:rPr>
-          <w:rFonts w:ascii="Verdana" w:hAnsi="Verdana"/>
-          <w:i/>
-          <w:color w:val="000000"/>
-          <w:sz w:val="17"/>
-          <w:szCs w:val="17"/>
-        </w:rPr>
-        <w:br/>
-      </w:r>
-    </w:p>
-    <w:p>
-      <w:pPr>
-        <w:pStyle w:val="labeled"/>
-        <w:shd w:val="clear" w:color="auto" w:fill="FFFFFF"/>
-        <w:spacing w:before="0" w:beforeAutospacing="0" w:after="0" w:afterAutospacing="0"/>
-        <w:ind w:firstLine="708"/>
-        <w:rPr>
-          <w:rFonts w:ascii="Verdana" w:hAnsi="Verdana"/>
-          <w:i/>
-          <w:color w:val="000000"/>
-          <w:sz w:val="17"/>
-          <w:szCs w:val="17"/>
-        </w:rPr>
-      </w:pPr>
-      <w:r>
-        <w:rPr>
-          <w:rStyle w:val="ol"/>
-          <w:rFonts w:ascii="Verdana" w:hAnsi="Verdana"/>
-          <w:b/>
-          <w:bCs/>
-          <w:i/>
-          <w:color w:val="000000"/>
-          <w:sz w:val="17"/>
-          <w:szCs w:val="17"/>
-        </w:rPr>
-        <w:t>b.</w:t>
-      </w:r>
-      <w:r>
-        <w:rPr>
-          <w:rStyle w:val="ol"/>
-          <w:rFonts w:ascii="Verdana" w:hAnsi="Verdana"/>
-          <w:b/>
-          <w:bCs/>
-          <w:i/>
-          <w:color w:val="000000"/>
-          <w:sz w:val="17"/>
-          <w:szCs w:val="17"/>
-        </w:rPr>
-        <w:tab/>
-      </w:r>
-      <w:r>
-        <w:rPr>
-          <w:rFonts w:ascii="Verdana" w:hAnsi="Verdana"/>
-          <w:i/>
-          <w:color w:val="000000"/>
-          <w:sz w:val="17"/>
-          <w:szCs w:val="17"/>
-        </w:rPr>
-        <w:t>een radioapparaat, bestemd voor een gebruik als onder a bedoeld, te exploiteren;</w:t>
-      </w:r>
-      <w:r>
-        <w:rPr>
-          <w:rFonts w:ascii="Verdana" w:hAnsi="Verdana"/>
-          <w:i/>
-          <w:color w:val="000000"/>
-          <w:sz w:val="17"/>
-          <w:szCs w:val="17"/>
-        </w:rPr>
-        <w:br/>
-      </w:r>
-    </w:p>
-    <w:p>
-      <w:pPr>
-        <w:pStyle w:val="labeled"/>
-        <w:shd w:val="clear" w:color="auto" w:fill="FFFFFF"/>
-        <w:spacing w:before="0" w:beforeAutospacing="0" w:after="0" w:afterAutospacing="0"/>
-        <w:ind w:left="1416" w:hanging="708"/>
-        <w:rPr>
-          <w:rFonts w:ascii="Verdana" w:hAnsi="Verdana"/>
-          <w:i/>
-          <w:color w:val="000000"/>
-          <w:sz w:val="17"/>
-          <w:szCs w:val="17"/>
-        </w:rPr>
-      </w:pPr>
-      <w:r>
-        <w:rPr>
-          <w:rStyle w:val="ol"/>
-          <w:rFonts w:ascii="Verdana" w:hAnsi="Verdana"/>
-          <w:b/>
-          <w:bCs/>
-          <w:i/>
-          <w:color w:val="000000"/>
-          <w:sz w:val="17"/>
-          <w:szCs w:val="17"/>
-        </w:rPr>
-        <w:t>c.</w:t>
-      </w:r>
-      <w:r>
-        <w:rPr>
-          <w:rStyle w:val="ol"/>
-          <w:rFonts w:ascii="Verdana" w:hAnsi="Verdana"/>
-          <w:b/>
-          <w:bCs/>
-          <w:i/>
-          <w:color w:val="000000"/>
-          <w:sz w:val="17"/>
-          <w:szCs w:val="17"/>
-        </w:rPr>
-        <w:tab/>
-      </w:r>
-      <w:r>
-        <w:rPr>
-          <w:rFonts w:ascii="Verdana" w:hAnsi="Verdana"/>
-          <w:i/>
-          <w:color w:val="000000"/>
-          <w:sz w:val="17"/>
-          <w:szCs w:val="17"/>
-        </w:rPr>
-        <w:t>een radioapparaat ter beschikking te stellen of aan te leggen in de wetenschap, dat het is bestemd voor een gebruik als bedoeld onder a;</w:t>
-      </w:r>
-      <w:r>
-        <w:rPr>
-          <w:rFonts w:ascii="Verdana" w:hAnsi="Verdana"/>
-          <w:i/>
-          <w:color w:val="000000"/>
-          <w:sz w:val="17"/>
-          <w:szCs w:val="17"/>
-        </w:rPr>
-        <w:br/>
-      </w:r>
-    </w:p>
-    <w:p>
-      <w:pPr>
-        <w:pStyle w:val="labeled"/>
-        <w:shd w:val="clear" w:color="auto" w:fill="FFFFFF"/>
-        <w:spacing w:before="0" w:beforeAutospacing="0" w:after="0" w:afterAutospacing="0"/>
-        <w:ind w:left="1416" w:hanging="708"/>
-        <w:rPr>
-          <w:rFonts w:ascii="Verdana" w:hAnsi="Verdana"/>
-          <w:i/>
-          <w:color w:val="000000"/>
-          <w:sz w:val="17"/>
-          <w:szCs w:val="17"/>
-        </w:rPr>
-      </w:pPr>
-      <w:r>
-        <w:rPr>
-          <w:rStyle w:val="ol"/>
-          <w:rFonts w:ascii="Verdana" w:hAnsi="Verdana"/>
-          <w:b/>
-          <w:bCs/>
-          <w:i/>
-          <w:color w:val="000000"/>
-          <w:sz w:val="17"/>
-          <w:szCs w:val="17"/>
-        </w:rPr>
-        <w:t>d.</w:t>
-      </w:r>
-      <w:r>
-        <w:rPr>
-          <w:rStyle w:val="ol"/>
-          <w:rFonts w:ascii="Verdana" w:hAnsi="Verdana"/>
-          <w:b/>
-          <w:bCs/>
-          <w:i/>
-          <w:color w:val="000000"/>
-          <w:sz w:val="17"/>
-          <w:szCs w:val="17"/>
-        </w:rPr>
-        <w:tab/>
-      </w:r>
-      <w:r>
-        <w:rPr>
-          <w:rFonts w:ascii="Verdana" w:hAnsi="Verdana"/>
-          <w:i/>
-          <w:color w:val="000000"/>
-          <w:sz w:val="17"/>
-          <w:szCs w:val="17"/>
-        </w:rPr>
-        <w:t>een schip of luchtvaartuig ter beschikking te stellen in de wetenschap, dat dit is bestemd om  aan boord daarvan uitzendingen te doen als onder a bedoeld.</w:t>
-      </w:r>
-    </w:p>
-    <w:p>
-      <w:pPr>
-        <w:pStyle w:val="lid"/>
-        <w:shd w:val="clear" w:color="auto" w:fill="FFFFFF"/>
-        <w:spacing w:before="0" w:beforeAutospacing="0" w:after="0" w:afterAutospacing="0"/>
-        <w:rPr>
-          <w:rStyle w:val="lidnr"/>
-          <w:rFonts w:ascii="Verdana" w:hAnsi="Verdana"/>
-          <w:b/>
-          <w:bCs/>
-          <w:i/>
-          <w:color w:val="000000"/>
-          <w:sz w:val="17"/>
-          <w:szCs w:val="17"/>
-        </w:rPr>
-      </w:pPr>
-    </w:p>
-    <w:p>
-      <w:pPr>
-        <w:pStyle w:val="lid"/>
-        <w:shd w:val="clear" w:color="auto" w:fill="FFFFFF"/>
-        <w:spacing w:before="0" w:beforeAutospacing="0" w:after="0" w:afterAutospacing="0"/>
-        <w:ind w:left="708" w:hanging="708"/>
-        <w:rPr>
-          <w:rFonts w:ascii="Verdana" w:hAnsi="Verdana"/>
-          <w:i/>
-          <w:color w:val="000000"/>
-          <w:sz w:val="17"/>
-          <w:szCs w:val="17"/>
-        </w:rPr>
-      </w:pPr>
-      <w:r>
-        <w:rPr>
-          <w:rStyle w:val="lidnr"/>
-          <w:rFonts w:ascii="Verdana" w:hAnsi="Verdana"/>
-          <w:b/>
-          <w:bCs/>
-          <w:i/>
-          <w:color w:val="000000"/>
-          <w:sz w:val="17"/>
-          <w:szCs w:val="17"/>
-        </w:rPr>
-        <w:t>2</w:t>
-      </w:r>
-      <w:r>
-        <w:rPr>
-          <w:rStyle w:val="lidnr"/>
-          <w:rFonts w:ascii="Verdana" w:hAnsi="Verdana"/>
-          <w:b/>
-          <w:bCs/>
-          <w:i/>
-          <w:color w:val="000000"/>
-          <w:sz w:val="17"/>
-          <w:szCs w:val="17"/>
-        </w:rPr>
-        <w:tab/>
-      </w:r>
-      <w:r>
-        <w:rPr>
-          <w:rFonts w:ascii="Verdana" w:hAnsi="Verdana"/>
-          <w:i/>
-          <w:color w:val="000000"/>
-          <w:sz w:val="17"/>
-          <w:szCs w:val="17"/>
-        </w:rPr>
-        <w:t>Het is verboden aan overtreding van een der in het eerste lid bedoelde verboden opzettelijk mee te werken door daarbij behulpzaam te zijn dan wel daartoe gelegenheid, middelen of inlichtingen te verschaffen. Als handelingen van medewerking worden in elk geval beschouwd:</w:t>
-      </w:r>
-      <w:r>
-        <w:rPr>
-          <w:rFonts w:ascii="Verdana" w:hAnsi="Verdana"/>
-          <w:i/>
-          <w:color w:val="000000"/>
-          <w:sz w:val="17"/>
-          <w:szCs w:val="17"/>
-        </w:rPr>
-        <w:br/>
-      </w:r>
-    </w:p>
-    <w:p>
-      <w:pPr>
-        <w:pStyle w:val="labeled"/>
-        <w:shd w:val="clear" w:color="auto" w:fill="FFFFFF"/>
-        <w:spacing w:before="0" w:beforeAutospacing="0" w:after="0" w:afterAutospacing="0"/>
-        <w:ind w:left="1416" w:hanging="708"/>
-        <w:rPr>
-          <w:rFonts w:ascii="Verdana" w:hAnsi="Verdana"/>
-          <w:i/>
-          <w:color w:val="000000"/>
-          <w:sz w:val="17"/>
-          <w:szCs w:val="17"/>
-        </w:rPr>
-      </w:pPr>
-      <w:r>
-        <w:rPr>
-          <w:rStyle w:val="ol"/>
-          <w:rFonts w:ascii="Verdana" w:hAnsi="Verdana"/>
-          <w:b/>
-          <w:bCs/>
-          <w:i/>
-          <w:color w:val="000000"/>
-          <w:sz w:val="17"/>
-          <w:szCs w:val="17"/>
-        </w:rPr>
-        <w:t>a.</w:t>
-      </w:r>
-      <w:r>
-        <w:rPr>
-          <w:rStyle w:val="ol"/>
-          <w:rFonts w:ascii="Verdana" w:hAnsi="Verdana"/>
-          <w:b/>
-          <w:bCs/>
-          <w:i/>
-          <w:color w:val="000000"/>
-          <w:sz w:val="17"/>
-          <w:szCs w:val="17"/>
-        </w:rPr>
-        <w:tab/>
-      </w:r>
-      <w:r>
-        <w:rPr>
-          <w:rFonts w:ascii="Verdana" w:hAnsi="Verdana"/>
-          <w:i/>
-          <w:color w:val="000000"/>
-          <w:sz w:val="17"/>
-          <w:szCs w:val="17"/>
-        </w:rPr>
-        <w:t>het ter beschikking stellen van materiaal ten behoeve van het schip of luchtvaartuig dan wel van het radioapparaat;</w:t>
-      </w:r>
-      <w:r>
-        <w:rPr>
-          <w:rFonts w:ascii="Verdana" w:hAnsi="Verdana"/>
-          <w:i/>
-          <w:color w:val="000000"/>
-          <w:sz w:val="17"/>
-          <w:szCs w:val="17"/>
-        </w:rPr>
-        <w:br/>
-      </w:r>
-    </w:p>
-    <w:p>
-      <w:pPr>
-        <w:pStyle w:val="labeled"/>
-        <w:shd w:val="clear" w:color="auto" w:fill="FFFFFF"/>
-        <w:spacing w:before="0" w:beforeAutospacing="0" w:after="0" w:afterAutospacing="0"/>
-        <w:ind w:left="1416" w:hanging="708"/>
-        <w:rPr>
-          <w:rFonts w:ascii="Verdana" w:hAnsi="Verdana"/>
-          <w:i/>
-          <w:color w:val="000000"/>
-          <w:sz w:val="17"/>
-          <w:szCs w:val="17"/>
-        </w:rPr>
-      </w:pPr>
-      <w:r>
-        <w:rPr>
-          <w:rStyle w:val="ol"/>
-          <w:rFonts w:ascii="Verdana" w:hAnsi="Verdana"/>
-          <w:b/>
-          <w:bCs/>
-          <w:i/>
-          <w:color w:val="000000"/>
-          <w:sz w:val="17"/>
-          <w:szCs w:val="17"/>
-        </w:rPr>
-        <w:t>b.</w:t>
-      </w:r>
-      <w:r>
-        <w:rPr>
-          <w:rStyle w:val="ol"/>
-          <w:rFonts w:ascii="Verdana" w:hAnsi="Verdana"/>
-          <w:b/>
-          <w:bCs/>
-          <w:i/>
-          <w:color w:val="000000"/>
-          <w:sz w:val="17"/>
-          <w:szCs w:val="17"/>
-        </w:rPr>
-        <w:tab/>
-      </w:r>
-      <w:r>
-        <w:rPr>
-          <w:rFonts w:ascii="Verdana" w:hAnsi="Verdana"/>
-          <w:i/>
-          <w:color w:val="000000"/>
-          <w:sz w:val="17"/>
-          <w:szCs w:val="17"/>
-        </w:rPr>
-        <w:t>het onderhouden of herstellen van het schip of luchtvaartuig dan wel van het radioapparaat;</w:t>
-      </w:r>
-      <w:r>
-        <w:rPr>
-          <w:rFonts w:ascii="Verdana" w:hAnsi="Verdana"/>
-          <w:i/>
-          <w:color w:val="000000"/>
-          <w:sz w:val="17"/>
-          <w:szCs w:val="17"/>
-        </w:rPr>
-        <w:br/>
-      </w:r>
-    </w:p>
-    <w:p>
-      <w:pPr>
-        <w:pStyle w:val="labeled"/>
-        <w:shd w:val="clear" w:color="auto" w:fill="FFFFFF"/>
-        <w:spacing w:before="0" w:beforeAutospacing="0" w:after="0" w:afterAutospacing="0"/>
-        <w:ind w:firstLine="708"/>
-        <w:rPr>
-          <w:rFonts w:ascii="Verdana" w:hAnsi="Verdana"/>
-          <w:i/>
-          <w:color w:val="000000"/>
-          <w:sz w:val="17"/>
-          <w:szCs w:val="17"/>
-        </w:rPr>
-      </w:pPr>
-      <w:r>
-        <w:rPr>
-          <w:rStyle w:val="ol"/>
-          <w:rFonts w:ascii="Verdana" w:hAnsi="Verdana"/>
-          <w:b/>
-          <w:bCs/>
-          <w:i/>
-          <w:color w:val="000000"/>
-          <w:sz w:val="17"/>
-          <w:szCs w:val="17"/>
-        </w:rPr>
-        <w:t>c.</w:t>
-      </w:r>
-      <w:r>
-        <w:rPr>
-          <w:rStyle w:val="ol"/>
-          <w:rFonts w:ascii="Verdana" w:hAnsi="Verdana"/>
-          <w:b/>
-          <w:bCs/>
-          <w:i/>
-          <w:color w:val="000000"/>
-          <w:sz w:val="17"/>
-          <w:szCs w:val="17"/>
-        </w:rPr>
-        <w:tab/>
-      </w:r>
-      <w:r>
-        <w:rPr>
-          <w:rFonts w:ascii="Verdana" w:hAnsi="Verdana"/>
-          <w:i/>
-          <w:color w:val="000000"/>
-          <w:sz w:val="17"/>
-          <w:szCs w:val="17"/>
-        </w:rPr>
-        <w:t>het bevoorraden van het schip of luchtvaartuig;</w:t>
-      </w:r>
-      <w:r>
-        <w:rPr>
-          <w:rFonts w:ascii="Verdana" w:hAnsi="Verdana"/>
-          <w:i/>
-          <w:color w:val="000000"/>
-          <w:sz w:val="17"/>
-          <w:szCs w:val="17"/>
-        </w:rPr>
-        <w:br/>
-      </w:r>
-    </w:p>
-    <w:p>
-      <w:pPr>
-        <w:pStyle w:val="labeled"/>
-        <w:shd w:val="clear" w:color="auto" w:fill="FFFFFF"/>
-        <w:spacing w:before="0" w:beforeAutospacing="0" w:after="0" w:afterAutospacing="0"/>
-        <w:ind w:left="1416" w:hanging="708"/>
-        <w:rPr>
-          <w:rFonts w:ascii="Verdana" w:hAnsi="Verdana"/>
-          <w:i/>
-          <w:color w:val="000000"/>
-          <w:sz w:val="17"/>
-          <w:szCs w:val="17"/>
-        </w:rPr>
-      </w:pPr>
-      <w:r>
-        <w:rPr>
-          <w:rStyle w:val="ol"/>
-          <w:rFonts w:ascii="Verdana" w:hAnsi="Verdana"/>
-          <w:b/>
-          <w:bCs/>
-          <w:i/>
-          <w:color w:val="000000"/>
-          <w:sz w:val="17"/>
-          <w:szCs w:val="17"/>
-        </w:rPr>
-        <w:t>d.</w:t>
-      </w:r>
-      <w:r>
-        <w:rPr>
-          <w:rStyle w:val="ol"/>
-          <w:rFonts w:ascii="Verdana" w:hAnsi="Verdana"/>
-          <w:b/>
-          <w:bCs/>
-          <w:i/>
-          <w:color w:val="000000"/>
-          <w:sz w:val="17"/>
-          <w:szCs w:val="17"/>
-        </w:rPr>
-        <w:tab/>
-      </w:r>
-      <w:r>
-        <w:rPr>
-          <w:rFonts w:ascii="Verdana" w:hAnsi="Verdana"/>
-          <w:i/>
-          <w:color w:val="000000"/>
-          <w:sz w:val="17"/>
-          <w:szCs w:val="17"/>
-        </w:rPr>
-        <w:t>het vervoeren van personen of goederen naar of van het schip of luchtvaartuig dan wel het ter beschikking stellen van middelen tot dat vervoer;</w:t>
-      </w:r>
-      <w:r>
-        <w:rPr>
-          <w:rFonts w:ascii="Verdana" w:hAnsi="Verdana"/>
-          <w:i/>
-          <w:color w:val="000000"/>
-          <w:sz w:val="17"/>
-          <w:szCs w:val="17"/>
-        </w:rPr>
-        <w:br/>
-      </w:r>
-    </w:p>
-    <w:p>
-      <w:pPr>
-        <w:pStyle w:val="labeled"/>
-        <w:shd w:val="clear" w:color="auto" w:fill="FFFFFF"/>
-        <w:spacing w:before="0" w:beforeAutospacing="0" w:after="0" w:afterAutospacing="0"/>
-        <w:ind w:left="1416" w:hanging="708"/>
-        <w:rPr>
-          <w:rFonts w:ascii="Verdana" w:hAnsi="Verdana"/>
-          <w:i/>
-          <w:color w:val="000000"/>
-          <w:sz w:val="17"/>
-          <w:szCs w:val="17"/>
-        </w:rPr>
-      </w:pPr>
-      <w:r>
-        <w:rPr>
-          <w:rStyle w:val="ol"/>
-          <w:rFonts w:ascii="Verdana" w:hAnsi="Verdana"/>
-          <w:b/>
-          <w:bCs/>
-          <w:i/>
-          <w:color w:val="000000"/>
-          <w:sz w:val="17"/>
-          <w:szCs w:val="17"/>
-        </w:rPr>
-        <w:t>e.</w:t>
-      </w:r>
-      <w:r>
-        <w:rPr>
-          <w:rStyle w:val="ol"/>
-          <w:rFonts w:ascii="Verdana" w:hAnsi="Verdana"/>
-          <w:b/>
-          <w:bCs/>
-          <w:i/>
-          <w:color w:val="000000"/>
-          <w:sz w:val="17"/>
-          <w:szCs w:val="17"/>
-        </w:rPr>
-        <w:tab/>
-      </w:r>
-      <w:r>
-        <w:rPr>
-          <w:rFonts w:ascii="Verdana" w:hAnsi="Verdana"/>
-          <w:i/>
-          <w:color w:val="000000"/>
-          <w:sz w:val="17"/>
-          <w:szCs w:val="17"/>
-        </w:rPr>
-        <w:t>het vervaardigen van programma's of onderdelen daarvan, bestemd om te worden uitgezonden;</w:t>
-      </w:r>
-      <w:r>
-        <w:rPr>
-          <w:rFonts w:ascii="Verdana" w:hAnsi="Verdana"/>
-          <w:i/>
-          <w:color w:val="000000"/>
-          <w:sz w:val="17"/>
-          <w:szCs w:val="17"/>
-        </w:rPr>
-        <w:br/>
-      </w:r>
-    </w:p>
-    <w:p>
-      <w:pPr>
-        <w:pStyle w:val="labeled"/>
-        <w:shd w:val="clear" w:color="auto" w:fill="FFFFFF"/>
-        <w:spacing w:before="0" w:beforeAutospacing="0" w:after="0" w:afterAutospacing="0"/>
-        <w:ind w:left="1416" w:hanging="708"/>
-        <w:rPr>
-          <w:rFonts w:ascii="Verdana" w:hAnsi="Verdana"/>
-          <w:i/>
-          <w:color w:val="000000"/>
-          <w:sz w:val="17"/>
-          <w:szCs w:val="17"/>
-        </w:rPr>
-      </w:pPr>
-      <w:r>
-        <w:rPr>
-          <w:rStyle w:val="ol"/>
-          <w:rFonts w:ascii="Verdana" w:hAnsi="Verdana"/>
-          <w:b/>
-          <w:bCs/>
-          <w:i/>
-          <w:color w:val="000000"/>
-          <w:sz w:val="17"/>
-          <w:szCs w:val="17"/>
-        </w:rPr>
-        <w:t>f.</w:t>
-      </w:r>
-      <w:r>
-        <w:rPr>
-          <w:rStyle w:val="ol"/>
-          <w:rFonts w:ascii="Verdana" w:hAnsi="Verdana"/>
-          <w:b/>
-          <w:bCs/>
-          <w:i/>
-          <w:color w:val="000000"/>
-          <w:sz w:val="17"/>
-          <w:szCs w:val="17"/>
-        </w:rPr>
-        <w:tab/>
-      </w:r>
-      <w:r>
-        <w:rPr>
-          <w:rFonts w:ascii="Verdana" w:hAnsi="Verdana"/>
-          <w:i/>
-          <w:color w:val="000000"/>
-          <w:sz w:val="17"/>
-          <w:szCs w:val="17"/>
-        </w:rPr>
-        <w:t>het geven van opdrachten tot het uitzenden van programma's of onderdelen daarvan dan wel het verlenen van bemiddeling bij het verkrijgen van zodanige opdrachten.</w:t>
-      </w:r>
-    </w:p>
-    <w:p>
-      <w:pPr>
-        <w:pStyle w:val="lid"/>
-        <w:shd w:val="clear" w:color="auto" w:fill="FFFFFF"/>
-        <w:spacing w:before="0" w:beforeAutospacing="0" w:after="0" w:afterAutospacing="0"/>
-        <w:rPr>
-          <w:rStyle w:val="lidnr"/>
-          <w:rFonts w:ascii="Verdana" w:hAnsi="Verdana"/>
-          <w:b/>
-          <w:bCs/>
-          <w:i/>
-          <w:color w:val="000000"/>
-          <w:sz w:val="17"/>
-          <w:szCs w:val="17"/>
-        </w:rPr>
-      </w:pPr>
-    </w:p>
-    <w:p>
-      <w:pPr>
-        <w:pStyle w:val="lid"/>
-        <w:shd w:val="clear" w:color="auto" w:fill="FFFFFF"/>
-        <w:spacing w:before="0" w:beforeAutospacing="0" w:after="0" w:afterAutospacing="0"/>
-        <w:ind w:left="708" w:hanging="708"/>
-        <w:rPr>
-          <w:rFonts w:ascii="Verdana" w:hAnsi="Verdana"/>
-          <w:i/>
-          <w:color w:val="000000"/>
-          <w:sz w:val="17"/>
-          <w:szCs w:val="17"/>
-        </w:rPr>
-      </w:pPr>
-      <w:r>
-        <w:rPr>
-          <w:rStyle w:val="lidnr"/>
-          <w:rFonts w:ascii="Verdana" w:hAnsi="Verdana"/>
-          <w:b/>
-          <w:bCs/>
-          <w:i/>
-          <w:color w:val="000000"/>
-          <w:sz w:val="17"/>
-          <w:szCs w:val="17"/>
-        </w:rPr>
-        <w:t>3</w:t>
-      </w:r>
-      <w:r>
-        <w:rPr>
-          <w:rStyle w:val="lidnr"/>
-          <w:rFonts w:ascii="Verdana" w:hAnsi="Verdana"/>
-          <w:b/>
-          <w:bCs/>
-          <w:i/>
-          <w:color w:val="000000"/>
-          <w:sz w:val="17"/>
-          <w:szCs w:val="17"/>
-        </w:rPr>
-        <w:tab/>
-      </w:r>
-      <w:r>
-        <w:rPr>
-          <w:rFonts w:ascii="Verdana" w:hAnsi="Verdana"/>
-          <w:i/>
-          <w:color w:val="000000"/>
-          <w:sz w:val="17"/>
-          <w:szCs w:val="17"/>
-        </w:rPr>
-        <w:t>Het tweede lid blijft buiten toepassing, indien de aldaar bedoelde handelingen worden verricht teneinde in geval van nood het schip of luchtvaartuig bij te staan of mensenlevens te beschermen.</w:t>
-      </w:r>
-    </w:p>
-    <w:p>
-      <w:pPr>
-        <w:pStyle w:val="lid"/>
-        <w:shd w:val="clear" w:color="auto" w:fill="FFFFFF"/>
-        <w:spacing w:before="0" w:beforeAutospacing="0" w:after="0" w:afterAutospacing="0"/>
-        <w:ind w:left="708" w:hanging="708"/>
-        <w:rPr>
-          <w:rFonts w:ascii="Verdana" w:hAnsi="Verdana"/>
-          <w:i/>
-          <w:color w:val="000000"/>
-          <w:sz w:val="17"/>
-          <w:szCs w:val="17"/>
-        </w:rPr>
-      </w:pPr>
-      <w:r>
-        <w:rPr>
-          <w:rStyle w:val="lidnr"/>
-          <w:rFonts w:ascii="Verdana" w:hAnsi="Verdana"/>
-          <w:b/>
-          <w:bCs/>
-          <w:i/>
-          <w:color w:val="000000"/>
-          <w:sz w:val="17"/>
-          <w:szCs w:val="17"/>
-        </w:rPr>
-        <w:t>4</w:t>
-      </w:r>
-      <w:r>
-        <w:rPr>
-          <w:rStyle w:val="lidnr"/>
-          <w:rFonts w:ascii="Verdana" w:hAnsi="Verdana"/>
-          <w:b/>
-          <w:bCs/>
-          <w:i/>
-          <w:color w:val="000000"/>
-          <w:sz w:val="17"/>
-          <w:szCs w:val="17"/>
-        </w:rPr>
-        <w:tab/>
-      </w:r>
-      <w:r>
-        <w:rPr>
-          <w:rFonts w:ascii="Verdana" w:hAnsi="Verdana"/>
-          <w:i/>
-          <w:color w:val="000000"/>
-          <w:sz w:val="17"/>
-          <w:szCs w:val="17"/>
-        </w:rPr>
-        <w:t>Onder schip of luchtvaartuig wordt in dit artikel mede begrepen elk ander drijvend of door de lucht gedragen voorwerp.</w:t>
-      </w:r>
-    </w:p>
-    <w:p>
-      <w:pPr>
-        <w:rPr>
-          <w:b/>
-          <w:color w:val="C00000"/>
-        </w:rPr>
-      </w:pPr>
-    </w:p>
-    <w:p>
-      <w:pPr>
-        <w:rPr>
-          <w:b/>
-          <w:color w:val="C00000"/>
-        </w:rPr>
-      </w:pPr>
-    </w:p>
-    <w:p>
-      <w:pPr>
-        <w:rPr>
-          <w:b/>
-          <w:color w:val="C00000"/>
-        </w:rPr>
-      </w:pPr>
-    </w:p>
-    <w:p>
-      <w:pPr>
-        <w:pStyle w:val="Kop1"/>
-        <w:rPr>
-          <w:b/>
-          <w:color w:val="C00000"/>
-        </w:rPr>
-      </w:pPr>
-      <w:bookmarkStart w:id="13" w:name="_Toc495489828"/>
-      <w:r>
-        <w:rPr>
-          <w:b/>
-          <w:color w:val="C00000"/>
-        </w:rPr>
-        <w:t xml:space="preserve">5. </w:t>
-      </w:r>
-      <w:r>
-        <w:rPr>
-          <w:b/>
-          <w:color w:val="C00000"/>
-        </w:rPr>
-        <w:t>B</w:t>
-      </w:r>
-      <w:r>
-        <w:rPr>
-          <w:b/>
-          <w:color w:val="C00000"/>
-        </w:rPr>
-        <w:t>ronnen</w:t>
-      </w:r>
-      <w:bookmarkEnd w:id="13"/>
-    </w:p>
-    <w:p>
-      <w:r>
-        <w:t xml:space="preserve">Business Case The </w:t>
-      </w:r>
-      <w:proofErr w:type="spellStart"/>
-      <w:r>
-        <w:t>Akatsuki</w:t>
-      </w:r>
-      <w:proofErr w:type="spellEnd"/>
+        <w:rPr>
+          <w:lang w:val="en-GB"/>
+        </w:rPr>
+      </w:pPr>
+      <w:hyperlink r:id="rId13" w:history="1">
+        <w:r>
+          <w:rPr>
+            <w:rStyle w:val="Hyperlink"/>
+            <w:lang w:val="en-GB"/>
+          </w:rPr>
+          <w:t>http://wetten.overheid.nl/BWBR0009950/2017-07-01#Hoofdstuk10</w:t>
+        </w:r>
+      </w:hyperlink>
+      <w:r>
+        <w:rPr>
+          <w:lang w:val="en-GB"/>
+        </w:rPr>
+        <w:t xml:space="preserve"> </w:t>
+      </w:r>
     </w:p>
     <w:sectPr>
-      <w:footerReference w:type="default" r:id="rId18"/>
+      <w:footerReference w:type="default" r:id="rId14"/>
       <w:pgSz w:w="11906" w:h="16838"/>
       <w:pgMar w:top="1417" w:right="1417" w:bottom="1417" w:left="1417" w:header="708" w:footer="708" w:gutter="0"/>
       <w:cols w:space="708"/>
@@ -4341,7 +4414,6 @@
           <w:docPartUnique/>
         </w:docPartObj>
       </w:sdtPr>
-      <w:sdtEndPr/>
       <w:sdtContent>
         <w:r>
           <w:rPr>
@@ -4572,6 +4644,119 @@
     </w:lvl>
   </w:abstractNum>
   <w:abstractNum w:abstractNumId="1" w15:restartNumberingAfterBreak="0">
+    <w:nsid w:val="1F7156EC"/>
+    <w:multiLevelType w:val="hybridMultilevel"/>
+    <w:tmpl w:val="B4768DD8"/>
+    <w:lvl w:ilvl="0" w:tplc="04130001">
+      <w:start w:val="1"/>
+      <w:numFmt w:val="bullet"/>
+      <w:lvlText w:val=""/>
+      <w:lvlJc w:val="left"/>
+      <w:pPr>
+        <w:ind w:left="720" w:hanging="360"/>
+      </w:pPr>
+      <w:rPr>
+        <w:rFonts w:ascii="Symbol" w:hAnsi="Symbol" w:hint="default"/>
+      </w:rPr>
+    </w:lvl>
+    <w:lvl w:ilvl="1" w:tplc="04130003" w:tentative="1">
+      <w:start w:val="1"/>
+      <w:numFmt w:val="bullet"/>
+      <w:lvlText w:val="o"/>
+      <w:lvlJc w:val="left"/>
+      <w:pPr>
+        <w:ind w:left="1440" w:hanging="360"/>
+      </w:pPr>
+      <w:rPr>
+        <w:rFonts w:ascii="Courier New" w:hAnsi="Courier New" w:cs="Courier New" w:hint="default"/>
+      </w:rPr>
+    </w:lvl>
+    <w:lvl w:ilvl="2" w:tplc="04130005" w:tentative="1">
+      <w:start w:val="1"/>
+      <w:numFmt w:val="bullet"/>
+      <w:lvlText w:val=""/>
+      <w:lvlJc w:val="left"/>
+      <w:pPr>
+        <w:ind w:left="2160" w:hanging="360"/>
+      </w:pPr>
+      <w:rPr>
+        <w:rFonts w:ascii="Wingdings" w:hAnsi="Wingdings" w:hint="default"/>
+      </w:rPr>
+    </w:lvl>
+    <w:lvl w:ilvl="3" w:tplc="04130001" w:tentative="1">
+      <w:start w:val="1"/>
+      <w:numFmt w:val="bullet"/>
+      <w:lvlText w:val=""/>
+      <w:lvlJc w:val="left"/>
+      <w:pPr>
+        <w:ind w:left="2880" w:hanging="360"/>
+      </w:pPr>
+      <w:rPr>
+        <w:rFonts w:ascii="Symbol" w:hAnsi="Symbol" w:hint="default"/>
+      </w:rPr>
+    </w:lvl>
+    <w:lvl w:ilvl="4" w:tplc="04130003" w:tentative="1">
+      <w:start w:val="1"/>
+      <w:numFmt w:val="bullet"/>
+      <w:lvlText w:val="o"/>
+      <w:lvlJc w:val="left"/>
+      <w:pPr>
+        <w:ind w:left="3600" w:hanging="360"/>
+      </w:pPr>
+      <w:rPr>
+        <w:rFonts w:ascii="Courier New" w:hAnsi="Courier New" w:cs="Courier New" w:hint="default"/>
+      </w:rPr>
+    </w:lvl>
+    <w:lvl w:ilvl="5" w:tplc="04130005" w:tentative="1">
+      <w:start w:val="1"/>
+      <w:numFmt w:val="bullet"/>
+      <w:lvlText w:val=""/>
+      <w:lvlJc w:val="left"/>
+      <w:pPr>
+        <w:ind w:left="4320" w:hanging="360"/>
+      </w:pPr>
+      <w:rPr>
+        <w:rFonts w:ascii="Wingdings" w:hAnsi="Wingdings" w:hint="default"/>
+      </w:rPr>
+    </w:lvl>
+    <w:lvl w:ilvl="6" w:tplc="04130001" w:tentative="1">
+      <w:start w:val="1"/>
+      <w:numFmt w:val="bullet"/>
+      <w:lvlText w:val=""/>
+      <w:lvlJc w:val="left"/>
+      <w:pPr>
+        <w:ind w:left="5040" w:hanging="360"/>
+      </w:pPr>
+      <w:rPr>
+        <w:rFonts w:ascii="Symbol" w:hAnsi="Symbol" w:hint="default"/>
+      </w:rPr>
+    </w:lvl>
+    <w:lvl w:ilvl="7" w:tplc="04130003" w:tentative="1">
+      <w:start w:val="1"/>
+      <w:numFmt w:val="bullet"/>
+      <w:lvlText w:val="o"/>
+      <w:lvlJc w:val="left"/>
+      <w:pPr>
+        <w:ind w:left="5760" w:hanging="360"/>
+      </w:pPr>
+      <w:rPr>
+        <w:rFonts w:ascii="Courier New" w:hAnsi="Courier New" w:cs="Courier New" w:hint="default"/>
+      </w:rPr>
+    </w:lvl>
+    <w:lvl w:ilvl="8" w:tplc="04130005" w:tentative="1">
+      <w:start w:val="1"/>
+      <w:numFmt w:val="bullet"/>
+      <w:lvlText w:val=""/>
+      <w:lvlJc w:val="left"/>
+      <w:pPr>
+        <w:ind w:left="6480" w:hanging="360"/>
+      </w:pPr>
+      <w:rPr>
+        <w:rFonts w:ascii="Wingdings" w:hAnsi="Wingdings" w:hint="default"/>
+      </w:rPr>
+    </w:lvl>
+  </w:abstractNum>
+  <w:abstractNum w:abstractNumId="2" w15:restartNumberingAfterBreak="0">
     <w:nsid w:val="2D52604A"/>
     <w:multiLevelType w:val="hybridMultilevel"/>
     <w:tmpl w:val="979A5536"/>
@@ -4684,7 +4869,7 @@
       </w:rPr>
     </w:lvl>
   </w:abstractNum>
-  <w:abstractNum w:abstractNumId="2" w15:restartNumberingAfterBreak="0">
+  <w:abstractNum w:abstractNumId="3" w15:restartNumberingAfterBreak="0">
     <w:nsid w:val="2EB21646"/>
     <w:multiLevelType w:val="multilevel"/>
     <w:tmpl w:val="4F3041B0"/>
@@ -4833,7 +5018,7 @@
       </w:rPr>
     </w:lvl>
   </w:abstractNum>
-  <w:abstractNum w:abstractNumId="3" w15:restartNumberingAfterBreak="0">
+  <w:abstractNum w:abstractNumId="4" w15:restartNumberingAfterBreak="0">
     <w:nsid w:val="32C0228B"/>
     <w:multiLevelType w:val="hybridMultilevel"/>
     <w:tmpl w:val="C8E0EB7C"/>
@@ -4946,7 +5131,7 @@
       </w:rPr>
     </w:lvl>
   </w:abstractNum>
-  <w:abstractNum w:abstractNumId="4" w15:restartNumberingAfterBreak="0">
+  <w:abstractNum w:abstractNumId="5" w15:restartNumberingAfterBreak="0">
     <w:nsid w:val="361B6F53"/>
     <w:multiLevelType w:val="multilevel"/>
     <w:tmpl w:val="3E64D6A0"/>
@@ -5095,7 +5280,7 @@
       </w:rPr>
     </w:lvl>
   </w:abstractNum>
-  <w:abstractNum w:abstractNumId="5" w15:restartNumberingAfterBreak="0">
+  <w:abstractNum w:abstractNumId="6" w15:restartNumberingAfterBreak="0">
     <w:nsid w:val="371E3DF0"/>
     <w:multiLevelType w:val="multilevel"/>
     <w:tmpl w:val="D8746004"/>
@@ -5244,7 +5429,120 @@
       </w:rPr>
     </w:lvl>
   </w:abstractNum>
-  <w:abstractNum w:abstractNumId="6" w15:restartNumberingAfterBreak="0">
+  <w:abstractNum w:abstractNumId="7" w15:restartNumberingAfterBreak="0">
+    <w:nsid w:val="3B81792F"/>
+    <w:multiLevelType w:val="hybridMultilevel"/>
+    <w:tmpl w:val="2EF01386"/>
+    <w:lvl w:ilvl="0" w:tplc="04130001">
+      <w:start w:val="1"/>
+      <w:numFmt w:val="bullet"/>
+      <w:lvlText w:val=""/>
+      <w:lvlJc w:val="left"/>
+      <w:pPr>
+        <w:ind w:left="720" w:hanging="360"/>
+      </w:pPr>
+      <w:rPr>
+        <w:rFonts w:ascii="Symbol" w:hAnsi="Symbol" w:hint="default"/>
+      </w:rPr>
+    </w:lvl>
+    <w:lvl w:ilvl="1" w:tplc="04130003" w:tentative="1">
+      <w:start w:val="1"/>
+      <w:numFmt w:val="bullet"/>
+      <w:lvlText w:val="o"/>
+      <w:lvlJc w:val="left"/>
+      <w:pPr>
+        <w:ind w:left="1440" w:hanging="360"/>
+      </w:pPr>
+      <w:rPr>
+        <w:rFonts w:ascii="Courier New" w:hAnsi="Courier New" w:cs="Courier New" w:hint="default"/>
+      </w:rPr>
+    </w:lvl>
+    <w:lvl w:ilvl="2" w:tplc="04130005" w:tentative="1">
+      <w:start w:val="1"/>
+      <w:numFmt w:val="bullet"/>
+      <w:lvlText w:val=""/>
+      <w:lvlJc w:val="left"/>
+      <w:pPr>
+        <w:ind w:left="2160" w:hanging="360"/>
+      </w:pPr>
+      <w:rPr>
+        <w:rFonts w:ascii="Wingdings" w:hAnsi="Wingdings" w:hint="default"/>
+      </w:rPr>
+    </w:lvl>
+    <w:lvl w:ilvl="3" w:tplc="04130001" w:tentative="1">
+      <w:start w:val="1"/>
+      <w:numFmt w:val="bullet"/>
+      <w:lvlText w:val=""/>
+      <w:lvlJc w:val="left"/>
+      <w:pPr>
+        <w:ind w:left="2880" w:hanging="360"/>
+      </w:pPr>
+      <w:rPr>
+        <w:rFonts w:ascii="Symbol" w:hAnsi="Symbol" w:hint="default"/>
+      </w:rPr>
+    </w:lvl>
+    <w:lvl w:ilvl="4" w:tplc="04130003" w:tentative="1">
+      <w:start w:val="1"/>
+      <w:numFmt w:val="bullet"/>
+      <w:lvlText w:val="o"/>
+      <w:lvlJc w:val="left"/>
+      <w:pPr>
+        <w:ind w:left="3600" w:hanging="360"/>
+      </w:pPr>
+      <w:rPr>
+        <w:rFonts w:ascii="Courier New" w:hAnsi="Courier New" w:cs="Courier New" w:hint="default"/>
+      </w:rPr>
+    </w:lvl>
+    <w:lvl w:ilvl="5" w:tplc="04130005" w:tentative="1">
+      <w:start w:val="1"/>
+      <w:numFmt w:val="bullet"/>
+      <w:lvlText w:val=""/>
+      <w:lvlJc w:val="left"/>
+      <w:pPr>
+        <w:ind w:left="4320" w:hanging="360"/>
+      </w:pPr>
+      <w:rPr>
+        <w:rFonts w:ascii="Wingdings" w:hAnsi="Wingdings" w:hint="default"/>
+      </w:rPr>
+    </w:lvl>
+    <w:lvl w:ilvl="6" w:tplc="04130001" w:tentative="1">
+      <w:start w:val="1"/>
+      <w:numFmt w:val="bullet"/>
+      <w:lvlText w:val=""/>
+      <w:lvlJc w:val="left"/>
+      <w:pPr>
+        <w:ind w:left="5040" w:hanging="360"/>
+      </w:pPr>
+      <w:rPr>
+        <w:rFonts w:ascii="Symbol" w:hAnsi="Symbol" w:hint="default"/>
+      </w:rPr>
+    </w:lvl>
+    <w:lvl w:ilvl="7" w:tplc="04130003" w:tentative="1">
+      <w:start w:val="1"/>
+      <w:numFmt w:val="bullet"/>
+      <w:lvlText w:val="o"/>
+      <w:lvlJc w:val="left"/>
+      <w:pPr>
+        <w:ind w:left="5760" w:hanging="360"/>
+      </w:pPr>
+      <w:rPr>
+        <w:rFonts w:ascii="Courier New" w:hAnsi="Courier New" w:cs="Courier New" w:hint="default"/>
+      </w:rPr>
+    </w:lvl>
+    <w:lvl w:ilvl="8" w:tplc="04130005" w:tentative="1">
+      <w:start w:val="1"/>
+      <w:numFmt w:val="bullet"/>
+      <w:lvlText w:val=""/>
+      <w:lvlJc w:val="left"/>
+      <w:pPr>
+        <w:ind w:left="6480" w:hanging="360"/>
+      </w:pPr>
+      <w:rPr>
+        <w:rFonts w:ascii="Wingdings" w:hAnsi="Wingdings" w:hint="default"/>
+      </w:rPr>
+    </w:lvl>
+  </w:abstractNum>
+  <w:abstractNum w:abstractNumId="8" w15:restartNumberingAfterBreak="0">
     <w:nsid w:val="55124A33"/>
     <w:multiLevelType w:val="hybridMultilevel"/>
     <w:tmpl w:val="7966ADAC"/>
@@ -5357,7 +5655,7 @@
       </w:rPr>
     </w:lvl>
   </w:abstractNum>
-  <w:abstractNum w:abstractNumId="7" w15:restartNumberingAfterBreak="0">
+  <w:abstractNum w:abstractNumId="9" w15:restartNumberingAfterBreak="0">
     <w:nsid w:val="69EE2344"/>
     <w:multiLevelType w:val="hybridMultilevel"/>
     <w:tmpl w:val="36BC2840"/>
@@ -5470,7 +5768,7 @@
       </w:rPr>
     </w:lvl>
   </w:abstractNum>
-  <w:abstractNum w:abstractNumId="8" w15:restartNumberingAfterBreak="0">
+  <w:abstractNum w:abstractNumId="10" w15:restartNumberingAfterBreak="0">
     <w:nsid w:val="76F56A3A"/>
     <w:multiLevelType w:val="hybridMultilevel"/>
     <w:tmpl w:val="F1C6F880"/>
@@ -5584,31 +5882,37 @@
     </w:lvl>
   </w:abstractNum>
   <w:num w:numId="1">
+    <w:abstractNumId w:val="4"/>
+  </w:num>
+  <w:num w:numId="2">
+    <w:abstractNumId w:val="8"/>
+  </w:num>
+  <w:num w:numId="3">
+    <w:abstractNumId w:val="10"/>
+  </w:num>
+  <w:num w:numId="4">
+    <w:abstractNumId w:val="9"/>
+  </w:num>
+  <w:num w:numId="5">
+    <w:abstractNumId w:val="2"/>
+  </w:num>
+  <w:num w:numId="6">
+    <w:abstractNumId w:val="5"/>
+  </w:num>
+  <w:num w:numId="7">
     <w:abstractNumId w:val="3"/>
   </w:num>
-  <w:num w:numId="2">
+  <w:num w:numId="8">
     <w:abstractNumId w:val="6"/>
-  </w:num>
-  <w:num w:numId="3">
-    <w:abstractNumId w:val="8"/>
-  </w:num>
-  <w:num w:numId="4">
-    <w:abstractNumId w:val="7"/>
-  </w:num>
-  <w:num w:numId="5">
-    <w:abstractNumId w:val="1"/>
-  </w:num>
-  <w:num w:numId="6">
-    <w:abstractNumId w:val="4"/>
-  </w:num>
-  <w:num w:numId="7">
-    <w:abstractNumId w:val="2"/>
-  </w:num>
-  <w:num w:numId="8">
-    <w:abstractNumId w:val="5"/>
   </w:num>
   <w:num w:numId="9">
     <w:abstractNumId w:val="0"/>
+  </w:num>
+  <w:num w:numId="10">
+    <w:abstractNumId w:val="7"/>
+  </w:num>
+  <w:num w:numId="11">
+    <w:abstractNumId w:val="1"/>
   </w:num>
 </w:numbering>
 </file>
@@ -6281,6 +6585,44 @@
       <w:bCs/>
     </w:rPr>
   </w:style>
+  <w:style w:type="paragraph" w:styleId="Normaalweb">
+    <w:name w:val="Normal (Web)"/>
+    <w:basedOn w:val="Standaard"/>
+    <w:uiPriority w:val="99"/>
+    <w:semiHidden/>
+    <w:unhideWhenUsed/>
+    <w:rsid w:val="00C24CA5"/>
+    <w:pPr>
+      <w:spacing w:before="100" w:beforeAutospacing="1" w:after="100" w:afterAutospacing="1" w:line="240" w:lineRule="auto"/>
+    </w:pPr>
+    <w:rPr>
+      <w:rFonts w:ascii="Times New Roman" w:eastAsia="Times New Roman" w:hAnsi="Times New Roman" w:cs="Times New Roman"/>
+      <w:sz w:val="24"/>
+      <w:szCs w:val="24"/>
+      <w:lang w:eastAsia="nl-NL"/>
+    </w:rPr>
+  </w:style>
+  <w:style w:type="paragraph" w:styleId="Geenafstand">
+    <w:name w:val="No Spacing"/>
+    <w:uiPriority w:val="1"/>
+    <w:qFormat/>
+    <w:rsid w:val="00F15E9C"/>
+    <w:pPr>
+      <w:spacing w:after="0" w:line="240" w:lineRule="auto"/>
+    </w:pPr>
+  </w:style>
+  <w:style w:type="character" w:styleId="Onopgelostemelding">
+    <w:name w:val="Unresolved Mention"/>
+    <w:basedOn w:val="Standaardalinea-lettertype"/>
+    <w:uiPriority w:val="99"/>
+    <w:semiHidden/>
+    <w:unhideWhenUsed/>
+    <w:rsid w:val="00F15E9C"/>
+    <w:rPr>
+      <w:color w:val="808080"/>
+      <w:shd w:val="clear" w:color="auto" w:fill="E6E6E6"/>
+    </w:rPr>
+  </w:style>
 </w:styles>
 </file>
 
@@ -6584,7 +6926,7 @@
 </file>
 
 <file path=customXml/itemProps1.xml><?xml version="1.0" encoding="utf-8"?>
-<ds:datastoreItem xmlns:ds="http://schemas.openxmlformats.org/officeDocument/2006/customXml" ds:itemID="{D41AEF2D-AE3F-4FB5-B162-545A5CEF10AC}">
+<ds:datastoreItem xmlns:ds="http://schemas.openxmlformats.org/officeDocument/2006/customXml" ds:itemID="{08C3DCC9-3112-4C53-843E-DD3D50ED6222}">
   <ds:schemaRefs>
     <ds:schemaRef ds:uri="http://schemas.openxmlformats.org/officeDocument/2006/bibliography"/>
   </ds:schemaRefs>

</xml_diff>